<commit_message>
new version Signed-off-by: Joe G <grabow@amesys.de>
</commit_message>
<xml_diff>
--- a/00 doc/02 APRS/00 doc/APRS-Daten.docx
+++ b/00 doc/02 APRS/00 doc/APRS-Daten.docx
@@ -2877,8 +2877,216 @@
                 <w:sz w:val="18"/>
                 <w:szCs w:val="18"/>
               </w:rPr>
-              <w:t xml:space="preserve"> </w:t>
-            </w:r>
+              <w:t xml:space="preserve"> (01342.57E)</w:t>
+            </w:r>
+          </w:p>
+        </w:tc>
+        <w:tc>
+          <w:tcPr>
+            <w:tcW w:w="351" w:type="pct"/>
+            <w:vAlign w:val="center"/>
+          </w:tcPr>
+          <w:p>
+            <w:pPr>
+              <w:pBdr>
+                <w:top w:val="none" w:sz="0" w:space="0" w:color="auto"/>
+                <w:left w:val="none" w:sz="0" w:space="0" w:color="auto"/>
+                <w:bottom w:val="none" w:sz="0" w:space="0" w:color="auto"/>
+                <w:right w:val="none" w:sz="0" w:space="0" w:color="auto"/>
+                <w:between w:val="none" w:sz="0" w:space="0" w:color="auto"/>
+              </w:pBdr>
+              <w:rPr>
+                <w:rFonts w:ascii="Myriad Pro" w:hAnsi="Myriad Pro"/>
+                <w:sz w:val="18"/>
+                <w:szCs w:val="18"/>
+              </w:rPr>
+            </w:pPr>
+            <w:r>
+              <w:rPr>
+                <w:rFonts w:ascii="Myriad Pro" w:hAnsi="Myriad Pro"/>
+                <w:sz w:val="18"/>
+                <w:szCs w:val="18"/>
+              </w:rPr>
+              <w:t>9</w:t>
+            </w:r>
+          </w:p>
+        </w:tc>
+        <w:tc>
+          <w:tcPr>
+            <w:tcW w:w="533" w:type="pct"/>
+            <w:vAlign w:val="center"/>
+          </w:tcPr>
+          <w:p>
+            <w:pPr>
+              <w:pBdr>
+                <w:top w:val="none" w:sz="0" w:space="0" w:color="auto"/>
+                <w:left w:val="none" w:sz="0" w:space="0" w:color="auto"/>
+                <w:bottom w:val="none" w:sz="0" w:space="0" w:color="auto"/>
+                <w:right w:val="none" w:sz="0" w:space="0" w:color="auto"/>
+                <w:between w:val="none" w:sz="0" w:space="0" w:color="auto"/>
+              </w:pBdr>
+              <w:rPr>
+                <w:rFonts w:ascii="Myriad Pro" w:hAnsi="Myriad Pro"/>
+                <w:sz w:val="18"/>
+                <w:szCs w:val="18"/>
+              </w:rPr>
+            </w:pPr>
+            <w:r>
+              <w:rPr>
+                <w:rFonts w:ascii="Myriad Pro" w:hAnsi="Myriad Pro"/>
+                <w:sz w:val="18"/>
+                <w:szCs w:val="18"/>
+              </w:rPr>
+              <w:t>Position Report</w:t>
+            </w:r>
+            <w:r>
+              <w:rPr>
+                <w:rFonts w:ascii="Myriad Pro" w:hAnsi="Myriad Pro"/>
+                <w:sz w:val="18"/>
+                <w:szCs w:val="18"/>
+              </w:rPr>
+              <w:t>s</w:t>
+            </w:r>
+          </w:p>
+        </w:tc>
+        <w:tc>
+          <w:tcPr>
+            <w:tcW w:w="681" w:type="pct"/>
+            <w:vAlign w:val="center"/>
+          </w:tcPr>
+          <w:p>
+            <w:pPr>
+              <w:pBdr>
+                <w:top w:val="none" w:sz="0" w:space="0" w:color="auto"/>
+                <w:left w:val="none" w:sz="0" w:space="0" w:color="auto"/>
+                <w:bottom w:val="none" w:sz="0" w:space="0" w:color="auto"/>
+                <w:right w:val="none" w:sz="0" w:space="0" w:color="auto"/>
+                <w:between w:val="none" w:sz="0" w:space="0" w:color="auto"/>
+              </w:pBdr>
+              <w:rPr>
+                <w:rFonts w:ascii="Myriad Pro" w:hAnsi="Myriad Pro"/>
+                <w:sz w:val="18"/>
+                <w:szCs w:val="18"/>
+              </w:rPr>
+            </w:pPr>
+            <w:r>
+              <w:rPr>
+                <w:rFonts w:ascii="Myriad Pro" w:hAnsi="Myriad Pro"/>
+                <w:sz w:val="18"/>
+                <w:szCs w:val="18"/>
+              </w:rPr>
+              <w:t>Course/Speed</w:t>
+            </w:r>
+          </w:p>
+        </w:tc>
+      </w:tr>
+      <w:tr>
+        <w:tc>
+          <w:tcPr>
+            <w:tcW w:w="305" w:type="pct"/>
+            <w:vAlign w:val="center"/>
+          </w:tcPr>
+          <w:p>
+            <w:pPr>
+              <w:pBdr>
+                <w:top w:val="none" w:sz="0" w:space="0" w:color="auto"/>
+                <w:left w:val="none" w:sz="0" w:space="0" w:color="auto"/>
+                <w:bottom w:val="none" w:sz="0" w:space="0" w:color="auto"/>
+                <w:right w:val="none" w:sz="0" w:space="0" w:color="auto"/>
+                <w:between w:val="none" w:sz="0" w:space="0" w:color="auto"/>
+              </w:pBdr>
+              <w:rPr>
+                <w:rFonts w:ascii="Myriad Pro" w:hAnsi="Myriad Pro"/>
+                <w:sz w:val="18"/>
+                <w:szCs w:val="18"/>
+              </w:rPr>
+            </w:pPr>
+            <w:r>
+              <w:rPr>
+                <w:rFonts w:ascii="Myriad Pro" w:hAnsi="Myriad Pro"/>
+                <w:sz w:val="18"/>
+                <w:szCs w:val="18"/>
+              </w:rPr>
+              <w:t>SB3</w:t>
+            </w:r>
+          </w:p>
+        </w:tc>
+        <w:tc>
+          <w:tcPr>
+            <w:tcW w:w="782" w:type="pct"/>
+            <w:vAlign w:val="center"/>
+          </w:tcPr>
+          <w:p>
+            <w:pPr>
+              <w:pBdr>
+                <w:top w:val="none" w:sz="0" w:space="0" w:color="auto"/>
+                <w:left w:val="none" w:sz="0" w:space="0" w:color="auto"/>
+                <w:bottom w:val="none" w:sz="0" w:space="0" w:color="auto"/>
+                <w:right w:val="none" w:sz="0" w:space="0" w:color="auto"/>
+                <w:between w:val="none" w:sz="0" w:space="0" w:color="auto"/>
+              </w:pBdr>
+              <w:rPr>
+                <w:rFonts w:ascii="Myriad Pro" w:hAnsi="Myriad Pro"/>
+                <w:sz w:val="18"/>
+                <w:szCs w:val="18"/>
+              </w:rPr>
+            </w:pPr>
+            <w:r>
+              <w:rPr>
+                <w:rFonts w:ascii="Myriad Pro" w:hAnsi="Myriad Pro"/>
+                <w:sz w:val="18"/>
+                <w:szCs w:val="18"/>
+              </w:rPr>
+              <w:t>Breitengrad</w:t>
+            </w:r>
+          </w:p>
+        </w:tc>
+        <w:tc>
+          <w:tcPr>
+            <w:tcW w:w="2347" w:type="pct"/>
+            <w:vAlign w:val="center"/>
+          </w:tcPr>
+          <w:p>
+            <w:pPr>
+              <w:pBdr>
+                <w:top w:val="none" w:sz="0" w:space="0" w:color="auto"/>
+                <w:left w:val="none" w:sz="0" w:space="0" w:color="auto"/>
+                <w:bottom w:val="none" w:sz="0" w:space="0" w:color="auto"/>
+                <w:right w:val="none" w:sz="0" w:space="0" w:color="auto"/>
+                <w:between w:val="none" w:sz="0" w:space="0" w:color="auto"/>
+              </w:pBdr>
+              <w:rPr>
+                <w:rFonts w:ascii="Myriad Pro" w:hAnsi="Myriad Pro"/>
+                <w:sz w:val="18"/>
+                <w:szCs w:val="18"/>
+              </w:rPr>
+            </w:pPr>
+            <w:r>
+              <w:rPr>
+                <w:rFonts w:ascii="Myriad Pro" w:hAnsi="Myriad Pro"/>
+                <w:sz w:val="18"/>
+                <w:szCs w:val="18"/>
+              </w:rPr>
+              <w:t>GPS-Koordinate in Grad, Minute, 1/100 Sekunde</w:t>
+            </w:r>
+          </w:p>
+          <w:p>
+            <w:pPr>
+              <w:pBdr>
+                <w:top w:val="none" w:sz="0" w:space="0" w:color="auto"/>
+                <w:left w:val="none" w:sz="0" w:space="0" w:color="auto"/>
+                <w:bottom w:val="none" w:sz="0" w:space="0" w:color="auto"/>
+                <w:right w:val="none" w:sz="0" w:space="0" w:color="auto"/>
+                <w:between w:val="none" w:sz="0" w:space="0" w:color="auto"/>
+              </w:pBdr>
+              <w:rPr>
+                <w:rFonts w:ascii="Myriad Pro" w:hAnsi="Myriad Pro"/>
+                <w:i/>
+                <w:iCs/>
+                <w:sz w:val="18"/>
+                <w:szCs w:val="18"/>
+              </w:rPr>
+            </w:pPr>
             <w:r>
               <w:rPr>
                 <w:rFonts w:ascii="Myriad Pro" w:hAnsi="Myriad Pro"/>
@@ -2888,7 +3096,7 @@
                 <w:sz w:val="18"/>
                 <w:szCs w:val="18"/>
               </w:rPr>
-              <w:t>(01342.57E)</w:t>
+              <w:t>(5416.83N)</w:t>
             </w:r>
           </w:p>
         </w:tc>
@@ -2918,7 +3126,7 @@
                 <w:sz w:val="18"/>
                 <w:szCs w:val="18"/>
               </w:rPr>
-              <w:t>9</w:t>
+              <w:t>8</w:t>
             </w:r>
           </w:p>
         </w:tc>
@@ -2948,15 +3156,7 @@
                 <w:sz w:val="18"/>
                 <w:szCs w:val="18"/>
               </w:rPr>
-              <w:t>Position Report</w:t>
-            </w:r>
-            <w:r>
-              <w:rPr>
-                <w:rFonts w:ascii="Myriad Pro" w:hAnsi="Myriad Pro"/>
-                <w:sz w:val="18"/>
-                <w:szCs w:val="18"/>
-              </w:rPr>
-              <w:t>s</w:t>
+              <w:t>Position Reports</w:t>
             </w:r>
           </w:p>
         </w:tc>
@@ -3018,7 +3218,7 @@
                 <w:sz w:val="18"/>
                 <w:szCs w:val="18"/>
               </w:rPr>
-              <w:t>SB3</w:t>
+              <w:t>SB5</w:t>
             </w:r>
           </w:p>
         </w:tc>
@@ -3048,7 +3248,7 @@
                 <w:sz w:val="18"/>
                 <w:szCs w:val="18"/>
               </w:rPr>
-              <w:t>Breitengrad</w:t>
+              <w:t>Geschwindigkeit</w:t>
             </w:r>
           </w:p>
         </w:tc>
@@ -3078,8 +3278,18 @@
                 <w:sz w:val="18"/>
                 <w:szCs w:val="18"/>
               </w:rPr>
-              <w:t>GPS-Koordinate in Grad, Minute, 1/100 Sekunde</w:t>
-            </w:r>
+              <w:t xml:space="preserve">GPS-Geschwindigkeitsangabe in </w:t>
+            </w:r>
+            <w:proofErr w:type="spellStart"/>
+            <w:r>
+              <w:rPr>
+                <w:rFonts w:ascii="Myriad Pro" w:hAnsi="Myriad Pro"/>
+                <w:sz w:val="18"/>
+                <w:szCs w:val="18"/>
+              </w:rPr>
+              <w:t>kn</w:t>
+            </w:r>
+            <w:proofErr w:type="spellEnd"/>
           </w:p>
           <w:p>
             <w:pPr>
@@ -3107,7 +3317,7 @@
                 <w:sz w:val="18"/>
                 <w:szCs w:val="18"/>
               </w:rPr>
-              <w:t>(5416.83N)</w:t>
+              <w:t>(006)</w:t>
             </w:r>
           </w:p>
         </w:tc>
@@ -3137,7 +3347,7 @@
                 <w:sz w:val="18"/>
                 <w:szCs w:val="18"/>
               </w:rPr>
-              <w:t>8</w:t>
+              <w:t>3</w:t>
             </w:r>
           </w:p>
         </w:tc>
@@ -3229,7 +3439,7 @@
                 <w:sz w:val="18"/>
                 <w:szCs w:val="18"/>
               </w:rPr>
-              <w:t>SB5</w:t>
+              <w:t>SB6</w:t>
             </w:r>
           </w:p>
         </w:tc>
@@ -3259,7 +3469,7 @@
                 <w:sz w:val="18"/>
                 <w:szCs w:val="18"/>
               </w:rPr>
-              <w:t>Geschwindigkeit</w:t>
+              <w:t>Kurswinkel</w:t>
             </w:r>
           </w:p>
         </w:tc>
@@ -3289,18 +3499,40 @@
                 <w:sz w:val="18"/>
                 <w:szCs w:val="18"/>
               </w:rPr>
-              <w:t xml:space="preserve">GPS-Geschwindigkeitsangabe in </w:t>
-            </w:r>
-            <w:proofErr w:type="spellStart"/>
-            <w:r>
-              <w:rPr>
-                <w:rFonts w:ascii="Myriad Pro" w:hAnsi="Myriad Pro"/>
-                <w:sz w:val="18"/>
-                <w:szCs w:val="18"/>
-              </w:rPr>
-              <w:t>kn</w:t>
-            </w:r>
-            <w:proofErr w:type="spellEnd"/>
+              <w:t>Kurswinkel in Grad</w:t>
+            </w:r>
+            <w:r>
+              <w:rPr>
+                <w:rFonts w:ascii="Myriad Pro" w:hAnsi="Myriad Pro"/>
+                <w:sz w:val="18"/>
+                <w:szCs w:val="18"/>
+              </w:rPr>
+              <w:t xml:space="preserve"> </w:t>
+            </w:r>
+            <w:r>
+              <w:rPr>
+                <w:rFonts w:ascii="Myriad Pro" w:hAnsi="Myriad Pro"/>
+                <w:sz w:val="18"/>
+                <w:szCs w:val="18"/>
+              </w:rPr>
+              <w:t>(</w:t>
+            </w:r>
+            <w:r>
+              <w:rPr>
+                <w:rFonts w:ascii="Myriad Pro" w:hAnsi="Myriad Pro"/>
+                <w:sz w:val="18"/>
+                <w:szCs w:val="18"/>
+              </w:rPr>
+              <w:t>Nordrichtung im Uhrzeigersinn</w:t>
+            </w:r>
+            <w:r>
+              <w:rPr>
+                <w:rFonts w:ascii="Myriad Pro" w:hAnsi="Myriad Pro"/>
+                <w:sz w:val="18"/>
+                <w:szCs w:val="18"/>
+              </w:rPr>
+              <w:t>)</w:t>
+            </w:r>
           </w:p>
           <w:p>
             <w:pPr>
@@ -3328,294 +3560,7 @@
                 <w:sz w:val="18"/>
                 <w:szCs w:val="18"/>
               </w:rPr>
-              <w:t>(</w:t>
-            </w:r>
-            <w:r>
-              <w:rPr>
-                <w:rFonts w:ascii="Myriad Pro" w:hAnsi="Myriad Pro"/>
-                <w:i/>
-                <w:iCs/>
-                <w:color w:val="0070C0"/>
-                <w:sz w:val="18"/>
-                <w:szCs w:val="18"/>
-              </w:rPr>
-              <w:t>006</w:t>
-            </w:r>
-            <w:r>
-              <w:rPr>
-                <w:rFonts w:ascii="Myriad Pro" w:hAnsi="Myriad Pro"/>
-                <w:i/>
-                <w:iCs/>
-                <w:color w:val="0070C0"/>
-                <w:sz w:val="18"/>
-                <w:szCs w:val="18"/>
-              </w:rPr>
-              <w:t>)</w:t>
-            </w:r>
-          </w:p>
-        </w:tc>
-        <w:tc>
-          <w:tcPr>
-            <w:tcW w:w="351" w:type="pct"/>
-            <w:vAlign w:val="center"/>
-          </w:tcPr>
-          <w:p>
-            <w:pPr>
-              <w:pBdr>
-                <w:top w:val="none" w:sz="0" w:space="0" w:color="auto"/>
-                <w:left w:val="none" w:sz="0" w:space="0" w:color="auto"/>
-                <w:bottom w:val="none" w:sz="0" w:space="0" w:color="auto"/>
-                <w:right w:val="none" w:sz="0" w:space="0" w:color="auto"/>
-                <w:between w:val="none" w:sz="0" w:space="0" w:color="auto"/>
-              </w:pBdr>
-              <w:rPr>
-                <w:rFonts w:ascii="Myriad Pro" w:hAnsi="Myriad Pro"/>
-                <w:sz w:val="18"/>
-                <w:szCs w:val="18"/>
-              </w:rPr>
-            </w:pPr>
-            <w:r>
-              <w:rPr>
-                <w:rFonts w:ascii="Myriad Pro" w:hAnsi="Myriad Pro"/>
-                <w:sz w:val="18"/>
-                <w:szCs w:val="18"/>
-              </w:rPr>
-              <w:t>3</w:t>
-            </w:r>
-          </w:p>
-        </w:tc>
-        <w:tc>
-          <w:tcPr>
-            <w:tcW w:w="533" w:type="pct"/>
-            <w:vAlign w:val="center"/>
-          </w:tcPr>
-          <w:p>
-            <w:pPr>
-              <w:pBdr>
-                <w:top w:val="none" w:sz="0" w:space="0" w:color="auto"/>
-                <w:left w:val="none" w:sz="0" w:space="0" w:color="auto"/>
-                <w:bottom w:val="none" w:sz="0" w:space="0" w:color="auto"/>
-                <w:right w:val="none" w:sz="0" w:space="0" w:color="auto"/>
-                <w:between w:val="none" w:sz="0" w:space="0" w:color="auto"/>
-              </w:pBdr>
-              <w:rPr>
-                <w:rFonts w:ascii="Myriad Pro" w:hAnsi="Myriad Pro"/>
-                <w:sz w:val="18"/>
-                <w:szCs w:val="18"/>
-              </w:rPr>
-            </w:pPr>
-            <w:r>
-              <w:rPr>
-                <w:rFonts w:ascii="Myriad Pro" w:hAnsi="Myriad Pro"/>
-                <w:sz w:val="18"/>
-                <w:szCs w:val="18"/>
-              </w:rPr>
-              <w:t>Position Reports</w:t>
-            </w:r>
-          </w:p>
-        </w:tc>
-        <w:tc>
-          <w:tcPr>
-            <w:tcW w:w="681" w:type="pct"/>
-            <w:vAlign w:val="center"/>
-          </w:tcPr>
-          <w:p>
-            <w:pPr>
-              <w:pBdr>
-                <w:top w:val="none" w:sz="0" w:space="0" w:color="auto"/>
-                <w:left w:val="none" w:sz="0" w:space="0" w:color="auto"/>
-                <w:bottom w:val="none" w:sz="0" w:space="0" w:color="auto"/>
-                <w:right w:val="none" w:sz="0" w:space="0" w:color="auto"/>
-                <w:between w:val="none" w:sz="0" w:space="0" w:color="auto"/>
-              </w:pBdr>
-              <w:rPr>
-                <w:rFonts w:ascii="Myriad Pro" w:hAnsi="Myriad Pro"/>
-                <w:sz w:val="18"/>
-                <w:szCs w:val="18"/>
-              </w:rPr>
-            </w:pPr>
-            <w:r>
-              <w:rPr>
-                <w:rFonts w:ascii="Myriad Pro" w:hAnsi="Myriad Pro"/>
-                <w:sz w:val="18"/>
-                <w:szCs w:val="18"/>
-              </w:rPr>
-              <w:t>Course/Speed</w:t>
-            </w:r>
-          </w:p>
-        </w:tc>
-      </w:tr>
-      <w:tr>
-        <w:tc>
-          <w:tcPr>
-            <w:tcW w:w="305" w:type="pct"/>
-            <w:vAlign w:val="center"/>
-          </w:tcPr>
-          <w:p>
-            <w:pPr>
-              <w:pBdr>
-                <w:top w:val="none" w:sz="0" w:space="0" w:color="auto"/>
-                <w:left w:val="none" w:sz="0" w:space="0" w:color="auto"/>
-                <w:bottom w:val="none" w:sz="0" w:space="0" w:color="auto"/>
-                <w:right w:val="none" w:sz="0" w:space="0" w:color="auto"/>
-                <w:between w:val="none" w:sz="0" w:space="0" w:color="auto"/>
-              </w:pBdr>
-              <w:rPr>
-                <w:rFonts w:ascii="Myriad Pro" w:hAnsi="Myriad Pro"/>
-                <w:sz w:val="18"/>
-                <w:szCs w:val="18"/>
-              </w:rPr>
-            </w:pPr>
-            <w:r>
-              <w:rPr>
-                <w:rFonts w:ascii="Myriad Pro" w:hAnsi="Myriad Pro"/>
-                <w:sz w:val="18"/>
-                <w:szCs w:val="18"/>
-              </w:rPr>
-              <w:t>SB6</w:t>
-            </w:r>
-          </w:p>
-        </w:tc>
-        <w:tc>
-          <w:tcPr>
-            <w:tcW w:w="782" w:type="pct"/>
-            <w:vAlign w:val="center"/>
-          </w:tcPr>
-          <w:p>
-            <w:pPr>
-              <w:pBdr>
-                <w:top w:val="none" w:sz="0" w:space="0" w:color="auto"/>
-                <w:left w:val="none" w:sz="0" w:space="0" w:color="auto"/>
-                <w:bottom w:val="none" w:sz="0" w:space="0" w:color="auto"/>
-                <w:right w:val="none" w:sz="0" w:space="0" w:color="auto"/>
-                <w:between w:val="none" w:sz="0" w:space="0" w:color="auto"/>
-              </w:pBdr>
-              <w:rPr>
-                <w:rFonts w:ascii="Myriad Pro" w:hAnsi="Myriad Pro"/>
-                <w:sz w:val="18"/>
-                <w:szCs w:val="18"/>
-              </w:rPr>
-            </w:pPr>
-            <w:r>
-              <w:rPr>
-                <w:rFonts w:ascii="Myriad Pro" w:hAnsi="Myriad Pro"/>
-                <w:sz w:val="18"/>
-                <w:szCs w:val="18"/>
-              </w:rPr>
-              <w:t>Kurswinkel</w:t>
-            </w:r>
-          </w:p>
-        </w:tc>
-        <w:tc>
-          <w:tcPr>
-            <w:tcW w:w="2347" w:type="pct"/>
-            <w:vAlign w:val="center"/>
-          </w:tcPr>
-          <w:p>
-            <w:pPr>
-              <w:pBdr>
-                <w:top w:val="none" w:sz="0" w:space="0" w:color="auto"/>
-                <w:left w:val="none" w:sz="0" w:space="0" w:color="auto"/>
-                <w:bottom w:val="none" w:sz="0" w:space="0" w:color="auto"/>
-                <w:right w:val="none" w:sz="0" w:space="0" w:color="auto"/>
-                <w:between w:val="none" w:sz="0" w:space="0" w:color="auto"/>
-              </w:pBdr>
-              <w:rPr>
-                <w:rFonts w:ascii="Myriad Pro" w:hAnsi="Myriad Pro"/>
-                <w:sz w:val="18"/>
-                <w:szCs w:val="18"/>
-              </w:rPr>
-            </w:pPr>
-            <w:r>
-              <w:rPr>
-                <w:rFonts w:ascii="Myriad Pro" w:hAnsi="Myriad Pro"/>
-                <w:sz w:val="18"/>
-                <w:szCs w:val="18"/>
-              </w:rPr>
-              <w:t>Kurswinkel in Grad</w:t>
-            </w:r>
-            <w:r>
-              <w:rPr>
-                <w:rFonts w:ascii="Myriad Pro" w:hAnsi="Myriad Pro"/>
-                <w:sz w:val="18"/>
-                <w:szCs w:val="18"/>
-              </w:rPr>
-              <w:t xml:space="preserve"> </w:t>
-            </w:r>
-            <w:r>
-              <w:rPr>
-                <w:rFonts w:ascii="Myriad Pro" w:hAnsi="Myriad Pro"/>
-                <w:sz w:val="18"/>
-                <w:szCs w:val="18"/>
-              </w:rPr>
-              <w:t>(</w:t>
-            </w:r>
-            <w:r>
-              <w:rPr>
-                <w:rFonts w:ascii="Myriad Pro" w:hAnsi="Myriad Pro"/>
-                <w:sz w:val="18"/>
-                <w:szCs w:val="18"/>
-              </w:rPr>
-              <w:t>Nordrichtung im Uhrzeigersinn</w:t>
-            </w:r>
-            <w:r>
-              <w:rPr>
-                <w:rFonts w:ascii="Myriad Pro" w:hAnsi="Myriad Pro"/>
-                <w:sz w:val="18"/>
-                <w:szCs w:val="18"/>
-              </w:rPr>
-              <w:t>)</w:t>
-            </w:r>
-          </w:p>
-          <w:p>
-            <w:pPr>
-              <w:pBdr>
-                <w:top w:val="none" w:sz="0" w:space="0" w:color="auto"/>
-                <w:left w:val="none" w:sz="0" w:space="0" w:color="auto"/>
-                <w:bottom w:val="none" w:sz="0" w:space="0" w:color="auto"/>
-                <w:right w:val="none" w:sz="0" w:space="0" w:color="auto"/>
-                <w:between w:val="none" w:sz="0" w:space="0" w:color="auto"/>
-              </w:pBdr>
-              <w:rPr>
-                <w:rFonts w:ascii="Myriad Pro" w:hAnsi="Myriad Pro"/>
-                <w:i/>
-                <w:iCs/>
-                <w:sz w:val="18"/>
-                <w:szCs w:val="18"/>
-              </w:rPr>
-            </w:pPr>
-            <w:r>
-              <w:rPr>
-                <w:rFonts w:ascii="Myriad Pro" w:hAnsi="Myriad Pro"/>
-                <w:i/>
-                <w:iCs/>
-                <w:color w:val="0070C0"/>
-                <w:sz w:val="18"/>
-                <w:szCs w:val="18"/>
-              </w:rPr>
-              <w:t>(</w:t>
-            </w:r>
-            <w:r>
-              <w:rPr>
-                <w:rFonts w:ascii="Myriad Pro" w:hAnsi="Myriad Pro"/>
-                <w:i/>
-                <w:iCs/>
-                <w:color w:val="0070C0"/>
-                <w:sz w:val="18"/>
-                <w:szCs w:val="18"/>
-              </w:rPr>
-              <w:t>293</w:t>
-            </w:r>
-            <w:r>
-              <w:rPr>
-                <w:rFonts w:ascii="Myriad Pro" w:hAnsi="Myriad Pro"/>
-                <w:i/>
-                <w:iCs/>
-                <w:color w:val="0070C0"/>
-                <w:sz w:val="18"/>
-                <w:szCs w:val="18"/>
-              </w:rPr>
-              <w:t>)</w:t>
+              <w:t>(293)</w:t>
             </w:r>
           </w:p>
         </w:tc>
@@ -5832,11 +5777,44 @@
                 <w:rFonts w:ascii="Myriad Pro" w:hAnsi="Myriad Pro"/>
                 <w:i/>
                 <w:iCs/>
-                <w:color w:val="FF0000"/>
-                <w:sz w:val="18"/>
-                <w:szCs w:val="18"/>
-              </w:rPr>
-              <w:t>(xxx)</w:t>
+                <w:color w:val="0070C0"/>
+                <w:sz w:val="18"/>
+                <w:szCs w:val="18"/>
+              </w:rPr>
+              <w:t>(</w:t>
+            </w:r>
+            <w:r>
+              <w:rPr>
+                <w:rFonts w:ascii="Myriad Pro" w:hAnsi="Myriad Pro"/>
+                <w:i/>
+                <w:iCs/>
+                <w:color w:val="0070C0"/>
+                <w:sz w:val="18"/>
+                <w:szCs w:val="18"/>
+              </w:rPr>
+              <w:t>55</w:t>
+            </w:r>
+            <w:r>
+              <w:rPr>
+                <w:rFonts w:ascii="Myriad Pro" w:hAnsi="Myriad Pro"/>
+                <w:i/>
+                <w:iCs/>
+                <w:color w:val="0070C0"/>
+                <w:sz w:val="18"/>
+                <w:szCs w:val="18"/>
+              </w:rPr>
+              <w:t>)</w:t>
+            </w:r>
+            <w:r>
+              <w:rPr>
+                <w:rFonts w:ascii="Myriad Pro" w:hAnsi="Myriad Pro"/>
+                <w:i/>
+                <w:iCs/>
+                <w:color w:val="0070C0"/>
+                <w:sz w:val="18"/>
+                <w:szCs w:val="18"/>
+              </w:rPr>
+              <w:t xml:space="preserve"> -&gt; (055)</w:t>
             </w:r>
           </w:p>
         </w:tc>
@@ -6073,62 +6051,7 @@
                 <w:sz w:val="18"/>
                 <w:szCs w:val="18"/>
               </w:rPr>
-              <w:t>(</w:t>
-            </w:r>
-            <w:r>
-              <w:rPr>
-                <w:rFonts w:ascii="Myriad Pro" w:hAnsi="Myriad Pro"/>
-                <w:i/>
-                <w:iCs/>
-                <w:color w:val="0070C0"/>
-                <w:sz w:val="18"/>
-                <w:szCs w:val="18"/>
-              </w:rPr>
-              <w:t>19</w:t>
-            </w:r>
-            <w:r>
-              <w:rPr>
-                <w:rFonts w:ascii="Myriad Pro" w:hAnsi="Myriad Pro"/>
-                <w:i/>
-                <w:iCs/>
-                <w:color w:val="0070C0"/>
-                <w:sz w:val="18"/>
-                <w:szCs w:val="18"/>
-              </w:rPr>
-              <w:t>.</w:t>
-            </w:r>
-            <w:r>
-              <w:rPr>
-                <w:rFonts w:ascii="Myriad Pro" w:hAnsi="Myriad Pro"/>
-                <w:i/>
-                <w:iCs/>
-                <w:color w:val="0070C0"/>
-                <w:sz w:val="18"/>
-                <w:szCs w:val="18"/>
-              </w:rPr>
-              <w:t>3</w:t>
-            </w:r>
-            <w:r>
-              <w:rPr>
-                <w:rFonts w:ascii="Myriad Pro" w:hAnsi="Myriad Pro"/>
-                <w:i/>
-                <w:iCs/>
-                <w:color w:val="0070C0"/>
-                <w:sz w:val="18"/>
-                <w:szCs w:val="18"/>
-              </w:rPr>
-              <w:t>) -&gt; (</w:t>
-            </w:r>
-            <w:r>
-              <w:rPr>
-                <w:rFonts w:ascii="Myriad Pro" w:hAnsi="Myriad Pro"/>
-                <w:i/>
-                <w:iCs/>
-                <w:color w:val="0070C0"/>
-                <w:sz w:val="18"/>
-                <w:szCs w:val="18"/>
-              </w:rPr>
-              <w:t>193)</w:t>
+              <w:t>(19.3) -&gt; (193)</w:t>
             </w:r>
           </w:p>
         </w:tc>
@@ -6373,7 +6296,7 @@
                 <w:sz w:val="18"/>
                 <w:szCs w:val="18"/>
               </w:rPr>
-              <w:t>(5</w:t>
+              <w:t xml:space="preserve">(51.7) -&gt; </w:t>
             </w:r>
             <w:r>
               <w:rPr>
@@ -6384,7 +6307,7 @@
                 <w:sz w:val="18"/>
                 <w:szCs w:val="18"/>
               </w:rPr>
-              <w:t>1</w:t>
+              <w:t xml:space="preserve">51.7/2 -&gt; </w:t>
             </w:r>
             <w:r>
               <w:rPr>
@@ -6395,7 +6318,7 @@
                 <w:sz w:val="18"/>
                 <w:szCs w:val="18"/>
               </w:rPr>
-              <w:t>.</w:t>
+              <w:t>(</w:t>
             </w:r>
             <w:r>
               <w:rPr>
@@ -6406,7 +6329,7 @@
                 <w:sz w:val="18"/>
                 <w:szCs w:val="18"/>
               </w:rPr>
-              <w:t>7</w:t>
+              <w:t>25</w:t>
             </w:r>
             <w:r>
               <w:rPr>
@@ -6417,40 +6340,7 @@
                 <w:sz w:val="18"/>
                 <w:szCs w:val="18"/>
               </w:rPr>
-              <w:t xml:space="preserve">) -&gt; </w:t>
-            </w:r>
-            <w:r>
-              <w:rPr>
-                <w:rFonts w:ascii="Myriad Pro" w:hAnsi="Myriad Pro"/>
-                <w:i/>
-                <w:iCs/>
-                <w:color w:val="0070C0"/>
-                <w:sz w:val="18"/>
-                <w:szCs w:val="18"/>
-              </w:rPr>
-              <w:t xml:space="preserve">51.7/2 -&gt; </w:t>
-            </w:r>
-            <w:r>
-              <w:rPr>
-                <w:rFonts w:ascii="Myriad Pro" w:hAnsi="Myriad Pro"/>
-                <w:i/>
-                <w:iCs/>
-                <w:color w:val="0070C0"/>
-                <w:sz w:val="18"/>
-                <w:szCs w:val="18"/>
-              </w:rPr>
-              <w:t>(</w:t>
-            </w:r>
-            <w:r>
-              <w:rPr>
-                <w:rFonts w:ascii="Myriad Pro" w:hAnsi="Myriad Pro"/>
-                <w:i/>
-                <w:iCs/>
-                <w:color w:val="0070C0"/>
-                <w:sz w:val="18"/>
-                <w:szCs w:val="18"/>
-              </w:rPr>
-              <w:t>259</w:t>
+              <w:t>8</w:t>
             </w:r>
             <w:r>
               <w:rPr>
@@ -6694,205 +6584,11 @@
                 <w:rFonts w:ascii="Myriad Pro" w:hAnsi="Myriad Pro"/>
                 <w:i/>
                 <w:iCs/>
-                <w:color w:val="FF0000"/>
-                <w:sz w:val="18"/>
-                <w:szCs w:val="18"/>
-              </w:rPr>
-              <w:t>(xxx)</w:t>
-            </w:r>
-          </w:p>
-        </w:tc>
-        <w:tc>
-          <w:tcPr>
-            <w:tcW w:w="351" w:type="pct"/>
-          </w:tcPr>
-          <w:p>
-            <w:pPr>
-              <w:pBdr>
-                <w:top w:val="none" w:sz="0" w:space="0" w:color="auto"/>
-                <w:left w:val="none" w:sz="0" w:space="0" w:color="auto"/>
-                <w:bottom w:val="none" w:sz="0" w:space="0" w:color="auto"/>
-                <w:right w:val="none" w:sz="0" w:space="0" w:color="auto"/>
-                <w:between w:val="none" w:sz="0" w:space="0" w:color="auto"/>
-              </w:pBdr>
-              <w:rPr>
-                <w:rFonts w:ascii="Myriad Pro" w:hAnsi="Myriad Pro"/>
-                <w:sz w:val="18"/>
-                <w:szCs w:val="18"/>
-              </w:rPr>
-            </w:pPr>
-            <w:r>
-              <w:rPr>
-                <w:rFonts w:ascii="Myriad Pro" w:hAnsi="Myriad Pro"/>
-                <w:sz w:val="18"/>
-                <w:szCs w:val="18"/>
-              </w:rPr>
-              <w:t>3</w:t>
-            </w:r>
-          </w:p>
-        </w:tc>
-        <w:tc>
-          <w:tcPr>
-            <w:tcW w:w="533" w:type="pct"/>
-          </w:tcPr>
-          <w:p>
-            <w:pPr>
-              <w:pBdr>
-                <w:top w:val="none" w:sz="0" w:space="0" w:color="auto"/>
-                <w:left w:val="none" w:sz="0" w:space="0" w:color="auto"/>
-                <w:bottom w:val="none" w:sz="0" w:space="0" w:color="auto"/>
-                <w:right w:val="none" w:sz="0" w:space="0" w:color="auto"/>
-                <w:between w:val="none" w:sz="0" w:space="0" w:color="auto"/>
-              </w:pBdr>
-              <w:rPr>
-                <w:rFonts w:ascii="Myriad Pro" w:hAnsi="Myriad Pro"/>
-                <w:sz w:val="18"/>
-                <w:szCs w:val="18"/>
-              </w:rPr>
-            </w:pPr>
-            <w:r>
-              <w:rPr>
-                <w:rFonts w:ascii="Myriad Pro" w:hAnsi="Myriad Pro"/>
-                <w:sz w:val="18"/>
-                <w:szCs w:val="18"/>
-              </w:rPr>
-              <w:t>Analog 2</w:t>
-            </w:r>
-          </w:p>
-        </w:tc>
-        <w:tc>
-          <w:tcPr>
-            <w:tcW w:w="681" w:type="pct"/>
-          </w:tcPr>
-          <w:p>
-            <w:pPr>
-              <w:pBdr>
-                <w:top w:val="none" w:sz="0" w:space="0" w:color="auto"/>
-                <w:left w:val="none" w:sz="0" w:space="0" w:color="auto"/>
-                <w:bottom w:val="none" w:sz="0" w:space="0" w:color="auto"/>
-                <w:right w:val="none" w:sz="0" w:space="0" w:color="auto"/>
-                <w:between w:val="none" w:sz="0" w:space="0" w:color="auto"/>
-              </w:pBdr>
-              <w:rPr>
-                <w:rFonts w:ascii="Myriad Pro" w:hAnsi="Myriad Pro"/>
-                <w:sz w:val="18"/>
-                <w:szCs w:val="18"/>
-              </w:rPr>
-            </w:pPr>
-            <w:r>
-              <w:rPr>
-                <w:rFonts w:ascii="Myriad Pro" w:hAnsi="Myriad Pro"/>
-                <w:sz w:val="18"/>
-                <w:szCs w:val="18"/>
-              </w:rPr>
-              <w:t>03</w:t>
-            </w:r>
-          </w:p>
-        </w:tc>
-      </w:tr>
-      <w:tr>
-        <w:tc>
-          <w:tcPr>
-            <w:tcW w:w="305" w:type="pct"/>
-          </w:tcPr>
-          <w:p>
-            <w:pPr>
-              <w:pBdr>
-                <w:top w:val="none" w:sz="0" w:space="0" w:color="auto"/>
-                <w:left w:val="none" w:sz="0" w:space="0" w:color="auto"/>
-                <w:bottom w:val="none" w:sz="0" w:space="0" w:color="auto"/>
-                <w:right w:val="none" w:sz="0" w:space="0" w:color="auto"/>
-                <w:between w:val="none" w:sz="0" w:space="0" w:color="auto"/>
-              </w:pBdr>
-              <w:rPr>
-                <w:rFonts w:ascii="Myriad Pro" w:hAnsi="Myriad Pro"/>
-                <w:sz w:val="18"/>
-                <w:szCs w:val="18"/>
-              </w:rPr>
-            </w:pPr>
-            <w:r>
-              <w:rPr>
-                <w:rFonts w:ascii="Myriad Pro" w:hAnsi="Myriad Pro"/>
-                <w:sz w:val="18"/>
-                <w:szCs w:val="18"/>
-              </w:rPr>
-              <w:t>EM7</w:t>
-            </w:r>
-          </w:p>
-        </w:tc>
-        <w:tc>
-          <w:tcPr>
-            <w:tcW w:w="782" w:type="pct"/>
-          </w:tcPr>
-          <w:p>
-            <w:pPr>
-              <w:pBdr>
-                <w:top w:val="none" w:sz="0" w:space="0" w:color="auto"/>
-                <w:left w:val="none" w:sz="0" w:space="0" w:color="auto"/>
-                <w:bottom w:val="none" w:sz="0" w:space="0" w:color="auto"/>
-                <w:right w:val="none" w:sz="0" w:space="0" w:color="auto"/>
-                <w:between w:val="none" w:sz="0" w:space="0" w:color="auto"/>
-              </w:pBdr>
-              <w:rPr>
-                <w:rFonts w:ascii="Myriad Pro" w:hAnsi="Myriad Pro"/>
-                <w:sz w:val="18"/>
-                <w:szCs w:val="18"/>
-              </w:rPr>
-            </w:pPr>
-            <w:r>
-              <w:rPr>
-                <w:rFonts w:ascii="Myriad Pro" w:hAnsi="Myriad Pro"/>
-                <w:sz w:val="18"/>
-                <w:szCs w:val="18"/>
-              </w:rPr>
-              <w:t>Solar</w:t>
-            </w:r>
-          </w:p>
-        </w:tc>
-        <w:tc>
-          <w:tcPr>
-            <w:tcW w:w="2347" w:type="pct"/>
-          </w:tcPr>
-          <w:p>
-            <w:pPr>
-              <w:pBdr>
-                <w:top w:val="none" w:sz="0" w:space="0" w:color="auto"/>
-                <w:left w:val="none" w:sz="0" w:space="0" w:color="auto"/>
-                <w:bottom w:val="none" w:sz="0" w:space="0" w:color="auto"/>
-                <w:right w:val="none" w:sz="0" w:space="0" w:color="auto"/>
-                <w:between w:val="none" w:sz="0" w:space="0" w:color="auto"/>
-              </w:pBdr>
-              <w:rPr>
-                <w:rFonts w:ascii="Myriad Pro" w:hAnsi="Myriad Pro"/>
-                <w:sz w:val="18"/>
-                <w:szCs w:val="18"/>
-              </w:rPr>
-            </w:pPr>
-            <w:r>
-              <w:rPr>
-                <w:rFonts w:ascii="Myriad Pro" w:hAnsi="Myriad Pro"/>
-                <w:sz w:val="18"/>
-                <w:szCs w:val="18"/>
-              </w:rPr>
-              <w:t xml:space="preserve">Solarladespannung </w:t>
-            </w:r>
-            <w:proofErr w:type="spellStart"/>
-            <w:r>
-              <w:rPr>
-                <w:rFonts w:ascii="Myriad Pro" w:hAnsi="Myriad Pro"/>
-                <w:sz w:val="18"/>
-                <w:szCs w:val="18"/>
-              </w:rPr>
-              <w:t>Antriebsakku</w:t>
-            </w:r>
-            <w:proofErr w:type="spellEnd"/>
-            <w:r>
-              <w:rPr>
-                <w:rFonts w:ascii="Myriad Pro" w:hAnsi="Myriad Pro"/>
-                <w:sz w:val="18"/>
-                <w:szCs w:val="18"/>
-              </w:rPr>
-              <w:t xml:space="preserve"> </w:t>
+                <w:color w:val="0070C0"/>
+                <w:sz w:val="18"/>
+                <w:szCs w:val="18"/>
+              </w:rPr>
+              <w:t>(</w:t>
             </w:r>
             <w:r>
               <w:rPr>
@@ -6903,7 +6599,7 @@
                 <w:sz w:val="18"/>
                 <w:szCs w:val="18"/>
               </w:rPr>
-              <w:t>(</w:t>
+              <w:t>52</w:t>
             </w:r>
             <w:r>
               <w:rPr>
@@ -6914,7 +6610,7 @@
                 <w:sz w:val="18"/>
                 <w:szCs w:val="18"/>
               </w:rPr>
-              <w:t>24.6</w:t>
+              <w:t>)</w:t>
             </w:r>
             <w:r>
               <w:rPr>
@@ -6925,7 +6621,201 @@
                 <w:sz w:val="18"/>
                 <w:szCs w:val="18"/>
               </w:rPr>
-              <w:t>) -&gt; (</w:t>
+              <w:t xml:space="preserve"> -&gt; (052)</w:t>
+            </w:r>
+          </w:p>
+        </w:tc>
+        <w:tc>
+          <w:tcPr>
+            <w:tcW w:w="351" w:type="pct"/>
+          </w:tcPr>
+          <w:p>
+            <w:pPr>
+              <w:pBdr>
+                <w:top w:val="none" w:sz="0" w:space="0" w:color="auto"/>
+                <w:left w:val="none" w:sz="0" w:space="0" w:color="auto"/>
+                <w:bottom w:val="none" w:sz="0" w:space="0" w:color="auto"/>
+                <w:right w:val="none" w:sz="0" w:space="0" w:color="auto"/>
+                <w:between w:val="none" w:sz="0" w:space="0" w:color="auto"/>
+              </w:pBdr>
+              <w:rPr>
+                <w:rFonts w:ascii="Myriad Pro" w:hAnsi="Myriad Pro"/>
+                <w:sz w:val="18"/>
+                <w:szCs w:val="18"/>
+              </w:rPr>
+            </w:pPr>
+            <w:r>
+              <w:rPr>
+                <w:rFonts w:ascii="Myriad Pro" w:hAnsi="Myriad Pro"/>
+                <w:sz w:val="18"/>
+                <w:szCs w:val="18"/>
+              </w:rPr>
+              <w:t>3</w:t>
+            </w:r>
+          </w:p>
+        </w:tc>
+        <w:tc>
+          <w:tcPr>
+            <w:tcW w:w="533" w:type="pct"/>
+          </w:tcPr>
+          <w:p>
+            <w:pPr>
+              <w:pBdr>
+                <w:top w:val="none" w:sz="0" w:space="0" w:color="auto"/>
+                <w:left w:val="none" w:sz="0" w:space="0" w:color="auto"/>
+                <w:bottom w:val="none" w:sz="0" w:space="0" w:color="auto"/>
+                <w:right w:val="none" w:sz="0" w:space="0" w:color="auto"/>
+                <w:between w:val="none" w:sz="0" w:space="0" w:color="auto"/>
+              </w:pBdr>
+              <w:rPr>
+                <w:rFonts w:ascii="Myriad Pro" w:hAnsi="Myriad Pro"/>
+                <w:sz w:val="18"/>
+                <w:szCs w:val="18"/>
+              </w:rPr>
+            </w:pPr>
+            <w:r>
+              <w:rPr>
+                <w:rFonts w:ascii="Myriad Pro" w:hAnsi="Myriad Pro"/>
+                <w:sz w:val="18"/>
+                <w:szCs w:val="18"/>
+              </w:rPr>
+              <w:t>Analog 2</w:t>
+            </w:r>
+          </w:p>
+        </w:tc>
+        <w:tc>
+          <w:tcPr>
+            <w:tcW w:w="681" w:type="pct"/>
+          </w:tcPr>
+          <w:p>
+            <w:pPr>
+              <w:pBdr>
+                <w:top w:val="none" w:sz="0" w:space="0" w:color="auto"/>
+                <w:left w:val="none" w:sz="0" w:space="0" w:color="auto"/>
+                <w:bottom w:val="none" w:sz="0" w:space="0" w:color="auto"/>
+                <w:right w:val="none" w:sz="0" w:space="0" w:color="auto"/>
+                <w:between w:val="none" w:sz="0" w:space="0" w:color="auto"/>
+              </w:pBdr>
+              <w:rPr>
+                <w:rFonts w:ascii="Myriad Pro" w:hAnsi="Myriad Pro"/>
+                <w:sz w:val="18"/>
+                <w:szCs w:val="18"/>
+              </w:rPr>
+            </w:pPr>
+            <w:r>
+              <w:rPr>
+                <w:rFonts w:ascii="Myriad Pro" w:hAnsi="Myriad Pro"/>
+                <w:sz w:val="18"/>
+                <w:szCs w:val="18"/>
+              </w:rPr>
+              <w:t>03</w:t>
+            </w:r>
+          </w:p>
+        </w:tc>
+      </w:tr>
+      <w:tr>
+        <w:tc>
+          <w:tcPr>
+            <w:tcW w:w="305" w:type="pct"/>
+          </w:tcPr>
+          <w:p>
+            <w:pPr>
+              <w:pBdr>
+                <w:top w:val="none" w:sz="0" w:space="0" w:color="auto"/>
+                <w:left w:val="none" w:sz="0" w:space="0" w:color="auto"/>
+                <w:bottom w:val="none" w:sz="0" w:space="0" w:color="auto"/>
+                <w:right w:val="none" w:sz="0" w:space="0" w:color="auto"/>
+                <w:between w:val="none" w:sz="0" w:space="0" w:color="auto"/>
+              </w:pBdr>
+              <w:rPr>
+                <w:rFonts w:ascii="Myriad Pro" w:hAnsi="Myriad Pro"/>
+                <w:sz w:val="18"/>
+                <w:szCs w:val="18"/>
+              </w:rPr>
+            </w:pPr>
+            <w:r>
+              <w:rPr>
+                <w:rFonts w:ascii="Myriad Pro" w:hAnsi="Myriad Pro"/>
+                <w:sz w:val="18"/>
+                <w:szCs w:val="18"/>
+              </w:rPr>
+              <w:t>EM7</w:t>
+            </w:r>
+          </w:p>
+        </w:tc>
+        <w:tc>
+          <w:tcPr>
+            <w:tcW w:w="782" w:type="pct"/>
+          </w:tcPr>
+          <w:p>
+            <w:pPr>
+              <w:pBdr>
+                <w:top w:val="none" w:sz="0" w:space="0" w:color="auto"/>
+                <w:left w:val="none" w:sz="0" w:space="0" w:color="auto"/>
+                <w:bottom w:val="none" w:sz="0" w:space="0" w:color="auto"/>
+                <w:right w:val="none" w:sz="0" w:space="0" w:color="auto"/>
+                <w:between w:val="none" w:sz="0" w:space="0" w:color="auto"/>
+              </w:pBdr>
+              <w:rPr>
+                <w:rFonts w:ascii="Myriad Pro" w:hAnsi="Myriad Pro"/>
+                <w:sz w:val="18"/>
+                <w:szCs w:val="18"/>
+              </w:rPr>
+            </w:pPr>
+            <w:r>
+              <w:rPr>
+                <w:rFonts w:ascii="Myriad Pro" w:hAnsi="Myriad Pro"/>
+                <w:sz w:val="18"/>
+                <w:szCs w:val="18"/>
+              </w:rPr>
+              <w:t>Solar</w:t>
+            </w:r>
+          </w:p>
+        </w:tc>
+        <w:tc>
+          <w:tcPr>
+            <w:tcW w:w="2347" w:type="pct"/>
+          </w:tcPr>
+          <w:p>
+            <w:pPr>
+              <w:pBdr>
+                <w:top w:val="none" w:sz="0" w:space="0" w:color="auto"/>
+                <w:left w:val="none" w:sz="0" w:space="0" w:color="auto"/>
+                <w:bottom w:val="none" w:sz="0" w:space="0" w:color="auto"/>
+                <w:right w:val="none" w:sz="0" w:space="0" w:color="auto"/>
+                <w:between w:val="none" w:sz="0" w:space="0" w:color="auto"/>
+              </w:pBdr>
+              <w:rPr>
+                <w:rFonts w:ascii="Myriad Pro" w:hAnsi="Myriad Pro"/>
+                <w:sz w:val="18"/>
+                <w:szCs w:val="18"/>
+              </w:rPr>
+            </w:pPr>
+            <w:r>
+              <w:rPr>
+                <w:rFonts w:ascii="Myriad Pro" w:hAnsi="Myriad Pro"/>
+                <w:sz w:val="18"/>
+                <w:szCs w:val="18"/>
+              </w:rPr>
+              <w:t xml:space="preserve">Solarladespannung </w:t>
+            </w:r>
+            <w:proofErr w:type="spellStart"/>
+            <w:r>
+              <w:rPr>
+                <w:rFonts w:ascii="Myriad Pro" w:hAnsi="Myriad Pro"/>
+                <w:sz w:val="18"/>
+                <w:szCs w:val="18"/>
+              </w:rPr>
+              <w:t>Antriebsakku</w:t>
+            </w:r>
+            <w:proofErr w:type="spellEnd"/>
+            <w:r>
+              <w:rPr>
+                <w:rFonts w:ascii="Myriad Pro" w:hAnsi="Myriad Pro"/>
+                <w:sz w:val="18"/>
+                <w:szCs w:val="18"/>
+              </w:rPr>
+              <w:t xml:space="preserve"> </w:t>
             </w:r>
             <w:r>
               <w:rPr>
@@ -6936,7 +6826,7 @@
                 <w:sz w:val="18"/>
                 <w:szCs w:val="18"/>
               </w:rPr>
-              <w:t>24</w:t>
+              <w:t>(</w:t>
             </w:r>
             <w:r>
               <w:rPr>
@@ -6947,7 +6837,7 @@
                 <w:sz w:val="18"/>
                 <w:szCs w:val="18"/>
               </w:rPr>
-              <w:t>6</w:t>
+              <w:t>24.6</w:t>
             </w:r>
             <w:r>
               <w:rPr>
@@ -6958,185 +6848,7 @@
                 <w:sz w:val="18"/>
                 <w:szCs w:val="18"/>
               </w:rPr>
-              <w:t>)</w:t>
-            </w:r>
-          </w:p>
-        </w:tc>
-        <w:tc>
-          <w:tcPr>
-            <w:tcW w:w="351" w:type="pct"/>
-          </w:tcPr>
-          <w:p>
-            <w:pPr>
-              <w:pBdr>
-                <w:top w:val="none" w:sz="0" w:space="0" w:color="auto"/>
-                <w:left w:val="none" w:sz="0" w:space="0" w:color="auto"/>
-                <w:bottom w:val="none" w:sz="0" w:space="0" w:color="auto"/>
-                <w:right w:val="none" w:sz="0" w:space="0" w:color="auto"/>
-                <w:between w:val="none" w:sz="0" w:space="0" w:color="auto"/>
-              </w:pBdr>
-              <w:rPr>
-                <w:rFonts w:ascii="Myriad Pro" w:hAnsi="Myriad Pro"/>
-                <w:sz w:val="18"/>
-                <w:szCs w:val="18"/>
-              </w:rPr>
-            </w:pPr>
-            <w:r>
-              <w:rPr>
-                <w:rFonts w:ascii="Myriad Pro" w:hAnsi="Myriad Pro"/>
-                <w:sz w:val="18"/>
-                <w:szCs w:val="18"/>
-              </w:rPr>
-              <w:t>3</w:t>
-            </w:r>
-          </w:p>
-        </w:tc>
-        <w:tc>
-          <w:tcPr>
-            <w:tcW w:w="533" w:type="pct"/>
-          </w:tcPr>
-          <w:p>
-            <w:pPr>
-              <w:pBdr>
-                <w:top w:val="none" w:sz="0" w:space="0" w:color="auto"/>
-                <w:left w:val="none" w:sz="0" w:space="0" w:color="auto"/>
-                <w:bottom w:val="none" w:sz="0" w:space="0" w:color="auto"/>
-                <w:right w:val="none" w:sz="0" w:space="0" w:color="auto"/>
-                <w:between w:val="none" w:sz="0" w:space="0" w:color="auto"/>
-              </w:pBdr>
-              <w:rPr>
-                <w:rFonts w:ascii="Myriad Pro" w:hAnsi="Myriad Pro"/>
-                <w:sz w:val="18"/>
-                <w:szCs w:val="18"/>
-              </w:rPr>
-            </w:pPr>
-            <w:r>
-              <w:rPr>
-                <w:rFonts w:ascii="Myriad Pro" w:hAnsi="Myriad Pro"/>
-                <w:sz w:val="18"/>
-                <w:szCs w:val="18"/>
-              </w:rPr>
-              <w:t>Analog 4</w:t>
-            </w:r>
-          </w:p>
-        </w:tc>
-        <w:tc>
-          <w:tcPr>
-            <w:tcW w:w="681" w:type="pct"/>
-          </w:tcPr>
-          <w:p>
-            <w:pPr>
-              <w:pBdr>
-                <w:top w:val="none" w:sz="0" w:space="0" w:color="auto"/>
-                <w:left w:val="none" w:sz="0" w:space="0" w:color="auto"/>
-                <w:bottom w:val="none" w:sz="0" w:space="0" w:color="auto"/>
-                <w:right w:val="none" w:sz="0" w:space="0" w:color="auto"/>
-                <w:between w:val="none" w:sz="0" w:space="0" w:color="auto"/>
-              </w:pBdr>
-              <w:rPr>
-                <w:rFonts w:ascii="Myriad Pro" w:hAnsi="Myriad Pro"/>
-                <w:sz w:val="18"/>
-                <w:szCs w:val="18"/>
-              </w:rPr>
-            </w:pPr>
-            <w:r>
-              <w:rPr>
-                <w:rFonts w:ascii="Myriad Pro" w:hAnsi="Myriad Pro"/>
-                <w:sz w:val="18"/>
-                <w:szCs w:val="18"/>
-              </w:rPr>
-              <w:t>01</w:t>
-            </w:r>
-          </w:p>
-        </w:tc>
-      </w:tr>
-      <w:tr>
-        <w:tc>
-          <w:tcPr>
-            <w:tcW w:w="305" w:type="pct"/>
-          </w:tcPr>
-          <w:p>
-            <w:pPr>
-              <w:pBdr>
-                <w:top w:val="none" w:sz="0" w:space="0" w:color="auto"/>
-                <w:left w:val="none" w:sz="0" w:space="0" w:color="auto"/>
-                <w:bottom w:val="none" w:sz="0" w:space="0" w:color="auto"/>
-                <w:right w:val="none" w:sz="0" w:space="0" w:color="auto"/>
-                <w:between w:val="none" w:sz="0" w:space="0" w:color="auto"/>
-              </w:pBdr>
-              <w:rPr>
-                <w:rFonts w:ascii="Myriad Pro" w:hAnsi="Myriad Pro"/>
-                <w:sz w:val="18"/>
-                <w:szCs w:val="18"/>
-              </w:rPr>
-            </w:pPr>
-            <w:r>
-              <w:rPr>
-                <w:rFonts w:ascii="Myriad Pro" w:hAnsi="Myriad Pro"/>
-                <w:sz w:val="18"/>
-                <w:szCs w:val="18"/>
-              </w:rPr>
-              <w:t>EM9</w:t>
-            </w:r>
-          </w:p>
-        </w:tc>
-        <w:tc>
-          <w:tcPr>
-            <w:tcW w:w="782" w:type="pct"/>
-          </w:tcPr>
-          <w:p>
-            <w:pPr>
-              <w:pBdr>
-                <w:top w:val="none" w:sz="0" w:space="0" w:color="auto"/>
-                <w:left w:val="none" w:sz="0" w:space="0" w:color="auto"/>
-                <w:bottom w:val="none" w:sz="0" w:space="0" w:color="auto"/>
-                <w:right w:val="none" w:sz="0" w:space="0" w:color="auto"/>
-                <w:between w:val="none" w:sz="0" w:space="0" w:color="auto"/>
-              </w:pBdr>
-              <w:rPr>
-                <w:rFonts w:ascii="Myriad Pro" w:hAnsi="Myriad Pro"/>
-                <w:sz w:val="18"/>
-                <w:szCs w:val="18"/>
-              </w:rPr>
-            </w:pPr>
-            <w:proofErr w:type="spellStart"/>
-            <w:r>
-              <w:rPr>
-                <w:rFonts w:ascii="Myriad Pro" w:hAnsi="Myriad Pro"/>
-                <w:sz w:val="18"/>
-                <w:szCs w:val="18"/>
-              </w:rPr>
-              <w:t>ULidar</w:t>
-            </w:r>
-            <w:proofErr w:type="spellEnd"/>
-          </w:p>
-        </w:tc>
-        <w:tc>
-          <w:tcPr>
-            <w:tcW w:w="2347" w:type="pct"/>
-          </w:tcPr>
-          <w:p>
-            <w:pPr>
-              <w:pBdr>
-                <w:top w:val="none" w:sz="0" w:space="0" w:color="auto"/>
-                <w:left w:val="none" w:sz="0" w:space="0" w:color="auto"/>
-                <w:bottom w:val="none" w:sz="0" w:space="0" w:color="auto"/>
-                <w:right w:val="none" w:sz="0" w:space="0" w:color="auto"/>
-                <w:between w:val="none" w:sz="0" w:space="0" w:color="auto"/>
-              </w:pBdr>
-              <w:rPr>
-                <w:rFonts w:ascii="Myriad Pro" w:hAnsi="Myriad Pro"/>
-                <w:sz w:val="18"/>
-                <w:szCs w:val="18"/>
-              </w:rPr>
-            </w:pPr>
-            <w:r>
-              <w:rPr>
-                <w:rFonts w:ascii="Myriad Pro" w:hAnsi="Myriad Pro"/>
-                <w:sz w:val="18"/>
-                <w:szCs w:val="18"/>
-              </w:rPr>
-              <w:t>Spannung Lidar (24V)</w:t>
+              <w:t>) -&gt; (</w:t>
             </w:r>
             <w:r>
               <w:rPr>
@@ -7147,7 +6859,7 @@
                 <w:sz w:val="18"/>
                 <w:szCs w:val="18"/>
               </w:rPr>
-              <w:t xml:space="preserve"> </w:t>
+              <w:t>24</w:t>
             </w:r>
             <w:r>
               <w:rPr>
@@ -7158,7 +6870,7 @@
                 <w:sz w:val="18"/>
                 <w:szCs w:val="18"/>
               </w:rPr>
-              <w:t>(</w:t>
+              <w:t>6</w:t>
             </w:r>
             <w:r>
               <w:rPr>
@@ -7169,7 +6881,185 @@
                 <w:sz w:val="18"/>
                 <w:szCs w:val="18"/>
               </w:rPr>
-              <w:t>24.</w:t>
+              <w:t>)</w:t>
+            </w:r>
+          </w:p>
+        </w:tc>
+        <w:tc>
+          <w:tcPr>
+            <w:tcW w:w="351" w:type="pct"/>
+          </w:tcPr>
+          <w:p>
+            <w:pPr>
+              <w:pBdr>
+                <w:top w:val="none" w:sz="0" w:space="0" w:color="auto"/>
+                <w:left w:val="none" w:sz="0" w:space="0" w:color="auto"/>
+                <w:bottom w:val="none" w:sz="0" w:space="0" w:color="auto"/>
+                <w:right w:val="none" w:sz="0" w:space="0" w:color="auto"/>
+                <w:between w:val="none" w:sz="0" w:space="0" w:color="auto"/>
+              </w:pBdr>
+              <w:rPr>
+                <w:rFonts w:ascii="Myriad Pro" w:hAnsi="Myriad Pro"/>
+                <w:sz w:val="18"/>
+                <w:szCs w:val="18"/>
+              </w:rPr>
+            </w:pPr>
+            <w:r>
+              <w:rPr>
+                <w:rFonts w:ascii="Myriad Pro" w:hAnsi="Myriad Pro"/>
+                <w:sz w:val="18"/>
+                <w:szCs w:val="18"/>
+              </w:rPr>
+              <w:t>3</w:t>
+            </w:r>
+          </w:p>
+        </w:tc>
+        <w:tc>
+          <w:tcPr>
+            <w:tcW w:w="533" w:type="pct"/>
+          </w:tcPr>
+          <w:p>
+            <w:pPr>
+              <w:pBdr>
+                <w:top w:val="none" w:sz="0" w:space="0" w:color="auto"/>
+                <w:left w:val="none" w:sz="0" w:space="0" w:color="auto"/>
+                <w:bottom w:val="none" w:sz="0" w:space="0" w:color="auto"/>
+                <w:right w:val="none" w:sz="0" w:space="0" w:color="auto"/>
+                <w:between w:val="none" w:sz="0" w:space="0" w:color="auto"/>
+              </w:pBdr>
+              <w:rPr>
+                <w:rFonts w:ascii="Myriad Pro" w:hAnsi="Myriad Pro"/>
+                <w:sz w:val="18"/>
+                <w:szCs w:val="18"/>
+              </w:rPr>
+            </w:pPr>
+            <w:r>
+              <w:rPr>
+                <w:rFonts w:ascii="Myriad Pro" w:hAnsi="Myriad Pro"/>
+                <w:sz w:val="18"/>
+                <w:szCs w:val="18"/>
+              </w:rPr>
+              <w:t>Analog 4</w:t>
+            </w:r>
+          </w:p>
+        </w:tc>
+        <w:tc>
+          <w:tcPr>
+            <w:tcW w:w="681" w:type="pct"/>
+          </w:tcPr>
+          <w:p>
+            <w:pPr>
+              <w:pBdr>
+                <w:top w:val="none" w:sz="0" w:space="0" w:color="auto"/>
+                <w:left w:val="none" w:sz="0" w:space="0" w:color="auto"/>
+                <w:bottom w:val="none" w:sz="0" w:space="0" w:color="auto"/>
+                <w:right w:val="none" w:sz="0" w:space="0" w:color="auto"/>
+                <w:between w:val="none" w:sz="0" w:space="0" w:color="auto"/>
+              </w:pBdr>
+              <w:rPr>
+                <w:rFonts w:ascii="Myriad Pro" w:hAnsi="Myriad Pro"/>
+                <w:sz w:val="18"/>
+                <w:szCs w:val="18"/>
+              </w:rPr>
+            </w:pPr>
+            <w:r>
+              <w:rPr>
+                <w:rFonts w:ascii="Myriad Pro" w:hAnsi="Myriad Pro"/>
+                <w:sz w:val="18"/>
+                <w:szCs w:val="18"/>
+              </w:rPr>
+              <w:t>01</w:t>
+            </w:r>
+          </w:p>
+        </w:tc>
+      </w:tr>
+      <w:tr>
+        <w:tc>
+          <w:tcPr>
+            <w:tcW w:w="305" w:type="pct"/>
+          </w:tcPr>
+          <w:p>
+            <w:pPr>
+              <w:pBdr>
+                <w:top w:val="none" w:sz="0" w:space="0" w:color="auto"/>
+                <w:left w:val="none" w:sz="0" w:space="0" w:color="auto"/>
+                <w:bottom w:val="none" w:sz="0" w:space="0" w:color="auto"/>
+                <w:right w:val="none" w:sz="0" w:space="0" w:color="auto"/>
+                <w:between w:val="none" w:sz="0" w:space="0" w:color="auto"/>
+              </w:pBdr>
+              <w:rPr>
+                <w:rFonts w:ascii="Myriad Pro" w:hAnsi="Myriad Pro"/>
+                <w:sz w:val="18"/>
+                <w:szCs w:val="18"/>
+              </w:rPr>
+            </w:pPr>
+            <w:r>
+              <w:rPr>
+                <w:rFonts w:ascii="Myriad Pro" w:hAnsi="Myriad Pro"/>
+                <w:sz w:val="18"/>
+                <w:szCs w:val="18"/>
+              </w:rPr>
+              <w:t>EM9</w:t>
+            </w:r>
+          </w:p>
+        </w:tc>
+        <w:tc>
+          <w:tcPr>
+            <w:tcW w:w="782" w:type="pct"/>
+          </w:tcPr>
+          <w:p>
+            <w:pPr>
+              <w:pBdr>
+                <w:top w:val="none" w:sz="0" w:space="0" w:color="auto"/>
+                <w:left w:val="none" w:sz="0" w:space="0" w:color="auto"/>
+                <w:bottom w:val="none" w:sz="0" w:space="0" w:color="auto"/>
+                <w:right w:val="none" w:sz="0" w:space="0" w:color="auto"/>
+                <w:between w:val="none" w:sz="0" w:space="0" w:color="auto"/>
+              </w:pBdr>
+              <w:rPr>
+                <w:rFonts w:ascii="Myriad Pro" w:hAnsi="Myriad Pro"/>
+                <w:sz w:val="18"/>
+                <w:szCs w:val="18"/>
+              </w:rPr>
+            </w:pPr>
+            <w:proofErr w:type="spellStart"/>
+            <w:r>
+              <w:rPr>
+                <w:rFonts w:ascii="Myriad Pro" w:hAnsi="Myriad Pro"/>
+                <w:sz w:val="18"/>
+                <w:szCs w:val="18"/>
+              </w:rPr>
+              <w:t>ULidar</w:t>
+            </w:r>
+            <w:proofErr w:type="spellEnd"/>
+          </w:p>
+        </w:tc>
+        <w:tc>
+          <w:tcPr>
+            <w:tcW w:w="2347" w:type="pct"/>
+          </w:tcPr>
+          <w:p>
+            <w:pPr>
+              <w:pBdr>
+                <w:top w:val="none" w:sz="0" w:space="0" w:color="auto"/>
+                <w:left w:val="none" w:sz="0" w:space="0" w:color="auto"/>
+                <w:bottom w:val="none" w:sz="0" w:space="0" w:color="auto"/>
+                <w:right w:val="none" w:sz="0" w:space="0" w:color="auto"/>
+                <w:between w:val="none" w:sz="0" w:space="0" w:color="auto"/>
+              </w:pBdr>
+              <w:rPr>
+                <w:rFonts w:ascii="Myriad Pro" w:hAnsi="Myriad Pro"/>
+                <w:sz w:val="18"/>
+                <w:szCs w:val="18"/>
+              </w:rPr>
+            </w:pPr>
+            <w:r>
+              <w:rPr>
+                <w:rFonts w:ascii="Myriad Pro" w:hAnsi="Myriad Pro"/>
+                <w:sz w:val="18"/>
+                <w:szCs w:val="18"/>
+              </w:rPr>
+              <w:t>Spannung Lidar (24V)</w:t>
             </w:r>
             <w:r>
               <w:rPr>
@@ -7180,7 +7070,7 @@
                 <w:sz w:val="18"/>
                 <w:szCs w:val="18"/>
               </w:rPr>
-              <w:t>1</w:t>
+              <w:t xml:space="preserve"> (</w:t>
             </w:r>
             <w:r>
               <w:rPr>
@@ -7191,7 +7081,7 @@
                 <w:sz w:val="18"/>
                 <w:szCs w:val="18"/>
               </w:rPr>
-              <w:t>) -&gt; (</w:t>
+              <w:t>24.1</w:t>
             </w:r>
             <w:r>
               <w:rPr>
@@ -7202,7 +7092,7 @@
                 <w:sz w:val="18"/>
                 <w:szCs w:val="18"/>
               </w:rPr>
-              <w:t>24</w:t>
+              <w:t>) -&gt; (</w:t>
             </w:r>
             <w:r>
               <w:rPr>
@@ -7213,7 +7103,7 @@
                 <w:sz w:val="18"/>
                 <w:szCs w:val="18"/>
               </w:rPr>
-              <w:t>1</w:t>
+              <w:t>241</w:t>
             </w:r>
             <w:r>
               <w:rPr>
@@ -7977,18 +7867,7 @@
                 <w:sz w:val="18"/>
                 <w:szCs w:val="18"/>
               </w:rPr>
-              <w:t>18</w:t>
-            </w:r>
-            <w:r>
-              <w:rPr>
-                <w:rFonts w:ascii="Myriad Pro" w:hAnsi="Myriad Pro"/>
-                <w:i/>
-                <w:iCs/>
-                <w:color w:val="0070C0"/>
-                <w:sz w:val="18"/>
-                <w:szCs w:val="18"/>
-              </w:rPr>
-              <w:t>.6</w:t>
+              <w:t>18.6</w:t>
             </w:r>
             <w:r>
               <w:rPr>
@@ -12061,7 +11940,15 @@
                 <w:sz w:val="18"/>
                 <w:szCs w:val="18"/>
               </w:rPr>
-              <w:t>001</w:t>
+              <w:t>00</w:t>
+            </w:r>
+            <w:r>
+              <w:rPr>
+                <w:rFonts w:ascii="Myriad Pro" w:hAnsi="Myriad Pro"/>
+                <w:sz w:val="18"/>
+                <w:szCs w:val="18"/>
+              </w:rPr>
+              <w:t>0</w:t>
             </w:r>
           </w:p>
         </w:tc>
@@ -12462,7 +12349,23 @@
           <w:sz w:val="20"/>
           <w:szCs w:val="20"/>
         </w:rPr>
-        <w:t>T#001,</w:t>
+        <w:t>T#00</w:t>
+      </w:r>
+      <w:r>
+        <w:rPr>
+          <w:rFonts w:ascii="Courier New" w:hAnsi="Courier New" w:cs="Courier New"/>
+          <w:sz w:val="20"/>
+          <w:szCs w:val="20"/>
+        </w:rPr>
+        <w:t>0</w:t>
+      </w:r>
+      <w:r>
+        <w:rPr>
+          <w:rFonts w:ascii="Courier New" w:hAnsi="Courier New" w:cs="Courier New"/>
+          <w:sz w:val="20"/>
+          <w:szCs w:val="20"/>
+        </w:rPr>
+        <w:t>,</w:t>
       </w:r>
       <w:r>
         <w:rPr>
@@ -12809,7 +12712,7 @@
           <w:sz w:val="22"/>
           <w:szCs w:val="22"/>
         </w:rPr>
-        <w:t xml:space="preserve">(Frame </w:t>
+        <w:t xml:space="preserve">(Frame 3) </w:t>
       </w:r>
       <w:r>
         <w:rPr>
@@ -12817,7 +12720,7 @@
           <w:sz w:val="22"/>
           <w:szCs w:val="22"/>
         </w:rPr>
-        <w:t>3</w:t>
+        <w:t>für ein</w:t>
       </w:r>
       <w:r>
         <w:rPr>
@@ -12825,7 +12728,7 @@
           <w:sz w:val="22"/>
           <w:szCs w:val="22"/>
         </w:rPr>
-        <w:t xml:space="preserve">) </w:t>
+        <w:t>e</w:t>
       </w:r>
       <w:r>
         <w:rPr>
@@ -12833,7 +12736,7 @@
           <w:sz w:val="22"/>
           <w:szCs w:val="22"/>
         </w:rPr>
-        <w:t>für ein</w:t>
+        <w:t xml:space="preserve"> </w:t>
       </w:r>
       <w:r>
         <w:rPr>
@@ -12841,7 +12744,7 @@
           <w:sz w:val="22"/>
           <w:szCs w:val="22"/>
         </w:rPr>
-        <w:t>e</w:t>
+        <w:t>TELEMETRY DATA</w:t>
       </w:r>
       <w:r>
         <w:rPr>
@@ -12849,39 +12752,7 @@
           <w:sz w:val="22"/>
           <w:szCs w:val="22"/>
         </w:rPr>
-        <w:t xml:space="preserve"> </w:t>
-      </w:r>
-      <w:r>
-        <w:rPr>
-          <w:rFonts w:ascii="Minion Pro" w:hAnsi="Minion Pro"/>
-          <w:sz w:val="22"/>
-          <w:szCs w:val="22"/>
-        </w:rPr>
-        <w:t>TELEMETRY DATA</w:t>
-      </w:r>
-      <w:r>
-        <w:rPr>
-          <w:rFonts w:ascii="Minion Pro" w:hAnsi="Minion Pro"/>
-          <w:sz w:val="22"/>
-          <w:szCs w:val="22"/>
-        </w:rPr>
-        <w:t xml:space="preserve"> Aussendung (Report </w:t>
-      </w:r>
-      <w:r>
-        <w:rPr>
-          <w:rFonts w:ascii="Minion Pro" w:hAnsi="Minion Pro"/>
-          <w:sz w:val="22"/>
-          <w:szCs w:val="22"/>
-        </w:rPr>
-        <w:t>2</w:t>
-      </w:r>
-      <w:r>
-        <w:rPr>
-          <w:rFonts w:ascii="Minion Pro" w:hAnsi="Minion Pro"/>
-          <w:sz w:val="22"/>
-          <w:szCs w:val="22"/>
-        </w:rPr>
-        <w:t>)</w:t>
+        <w:t xml:space="preserve"> Aussendung (Report 2)</w:t>
       </w:r>
     </w:p>
     <w:p>
@@ -14553,7 +14424,7 @@
                 <w:sz w:val="18"/>
                 <w:szCs w:val="18"/>
               </w:rPr>
-              <w:t>2</w:t>
+              <w:t>1</w:t>
             </w:r>
           </w:p>
         </w:tc>
@@ -14669,7 +14540,15 @@
                 <w:sz w:val="18"/>
                 <w:szCs w:val="18"/>
               </w:rPr>
-              <w:t>259</w:t>
+              <w:t>25</w:t>
+            </w:r>
+            <w:r>
+              <w:rPr>
+                <w:rFonts w:ascii="Myriad Pro" w:hAnsi="Myriad Pro"/>
+                <w:sz w:val="18"/>
+                <w:szCs w:val="18"/>
+              </w:rPr>
+              <w:t>8</w:t>
             </w:r>
           </w:p>
         </w:tc>
@@ -14948,7 +14827,7 @@
           <w:sz w:val="20"/>
           <w:szCs w:val="20"/>
         </w:rPr>
-        <w:t>2</w:t>
+        <w:t>1</w:t>
       </w:r>
       <w:r>
         <w:rPr>
@@ -14980,7 +14859,15 @@
           <w:sz w:val="20"/>
           <w:szCs w:val="20"/>
         </w:rPr>
-        <w:t>259</w:t>
+        <w:t>25</w:t>
+      </w:r>
+      <w:r>
+        <w:rPr>
+          <w:rFonts w:ascii="Courier New" w:hAnsi="Courier New" w:cs="Courier New"/>
+          <w:sz w:val="20"/>
+          <w:szCs w:val="20"/>
+        </w:rPr>
+        <w:t>8</w:t>
       </w:r>
       <w:r>
         <w:rPr>
@@ -15200,7 +15087,7 @@
           <w:sz w:val="18"/>
           <w:szCs w:val="18"/>
         </w:rPr>
-        <w:t xml:space="preserve"> 25.9x2 -&gt;</w:t>
+        <w:t xml:space="preserve"> 25.</w:t>
       </w:r>
       <w:r>
         <w:rPr>
@@ -15208,7 +15095,7 @@
           <w:sz w:val="18"/>
           <w:szCs w:val="18"/>
         </w:rPr>
-        <w:t xml:space="preserve"> 5</w:t>
+        <w:t>8</w:t>
       </w:r>
       <w:r>
         <w:rPr>
@@ -15216,7 +15103,7 @@
           <w:sz w:val="18"/>
           <w:szCs w:val="18"/>
         </w:rPr>
-        <w:t>1</w:t>
+        <w:t>x2 -&gt;</w:t>
       </w:r>
       <w:r>
         <w:rPr>
@@ -15224,7 +15111,7 @@
           <w:sz w:val="18"/>
           <w:szCs w:val="18"/>
         </w:rPr>
-        <w:t>.</w:t>
+        <w:t xml:space="preserve"> 5</w:t>
       </w:r>
       <w:r>
         <w:rPr>
@@ -15232,7 +15119,23 @@
           <w:sz w:val="18"/>
           <w:szCs w:val="18"/>
         </w:rPr>
-        <w:t>8</w:t>
+        <w:t>1</w:t>
+      </w:r>
+      <w:r>
+        <w:rPr>
+          <w:rFonts w:ascii="Myriad Pro" w:hAnsi="Myriad Pro" w:cs="Courier New"/>
+          <w:sz w:val="18"/>
+          <w:szCs w:val="18"/>
+        </w:rPr>
+        <w:t>.</w:t>
+      </w:r>
+      <w:r>
+        <w:rPr>
+          <w:rFonts w:ascii="Myriad Pro" w:hAnsi="Myriad Pro" w:cs="Courier New"/>
+          <w:sz w:val="18"/>
+          <w:szCs w:val="18"/>
+        </w:rPr>
+        <w:t>6</w:t>
       </w:r>
       <w:r>
         <w:rPr>
@@ -15523,7 +15426,7 @@
           <w:sz w:val="22"/>
           <w:szCs w:val="22"/>
         </w:rPr>
-        <w:t xml:space="preserve">(Frame </w:t>
+        <w:t xml:space="preserve">(Frame 4) </w:t>
       </w:r>
       <w:r>
         <w:rPr>
@@ -15531,7 +15434,7 @@
           <w:sz w:val="22"/>
           <w:szCs w:val="22"/>
         </w:rPr>
-        <w:t>4</w:t>
+        <w:t>für ein</w:t>
       </w:r>
       <w:r>
         <w:rPr>
@@ -15539,7 +15442,7 @@
           <w:sz w:val="22"/>
           <w:szCs w:val="22"/>
         </w:rPr>
-        <w:t xml:space="preserve">) </w:t>
+        <w:t>e</w:t>
       </w:r>
       <w:r>
         <w:rPr>
@@ -15547,7 +15450,7 @@
           <w:sz w:val="22"/>
           <w:szCs w:val="22"/>
         </w:rPr>
-        <w:t>für ein</w:t>
+        <w:t xml:space="preserve"> </w:t>
       </w:r>
       <w:r>
         <w:rPr>
@@ -15555,7 +15458,7 @@
           <w:sz w:val="22"/>
           <w:szCs w:val="22"/>
         </w:rPr>
-        <w:t>e</w:t>
+        <w:t>TELEMETRY DATA</w:t>
       </w:r>
       <w:r>
         <w:rPr>
@@ -15563,39 +15466,7 @@
           <w:sz w:val="22"/>
           <w:szCs w:val="22"/>
         </w:rPr>
-        <w:t xml:space="preserve"> </w:t>
-      </w:r>
-      <w:r>
-        <w:rPr>
-          <w:rFonts w:ascii="Minion Pro" w:hAnsi="Minion Pro"/>
-          <w:sz w:val="22"/>
-          <w:szCs w:val="22"/>
-        </w:rPr>
-        <w:t>TELEMETRY DATA</w:t>
-      </w:r>
-      <w:r>
-        <w:rPr>
-          <w:rFonts w:ascii="Minion Pro" w:hAnsi="Minion Pro"/>
-          <w:sz w:val="22"/>
-          <w:szCs w:val="22"/>
-        </w:rPr>
-        <w:t xml:space="preserve"> Aussendung (Report </w:t>
-      </w:r>
-      <w:r>
-        <w:rPr>
-          <w:rFonts w:ascii="Minion Pro" w:hAnsi="Minion Pro"/>
-          <w:sz w:val="22"/>
-          <w:szCs w:val="22"/>
-        </w:rPr>
-        <w:t>3</w:t>
-      </w:r>
-      <w:r>
-        <w:rPr>
-          <w:rFonts w:ascii="Minion Pro" w:hAnsi="Minion Pro"/>
-          <w:sz w:val="22"/>
-          <w:szCs w:val="22"/>
-        </w:rPr>
-        <w:t>)</w:t>
+        <w:t xml:space="preserve"> Aussendung (Report 3)</w:t>
       </w:r>
     </w:p>
     <w:p>
@@ -17283,7 +17154,7 @@
                 <w:sz w:val="18"/>
                 <w:szCs w:val="18"/>
               </w:rPr>
-              <w:t>3</w:t>
+              <w:t>2</w:t>
             </w:r>
           </w:p>
         </w:tc>
@@ -17338,11 +17209,10 @@
             <w:r>
               <w:rPr>
                 <w:rFonts w:ascii="Myriad Pro" w:hAnsi="Myriad Pro"/>
-                <w:color w:val="FF0000"/>
-                <w:sz w:val="18"/>
-                <w:szCs w:val="18"/>
-              </w:rPr>
-              <w:t>xxx</w:t>
+                <w:sz w:val="18"/>
+                <w:szCs w:val="18"/>
+              </w:rPr>
+              <w:t>055</w:t>
             </w:r>
           </w:p>
         </w:tc>
@@ -17397,11 +17267,10 @@
             <w:r>
               <w:rPr>
                 <w:rFonts w:ascii="Myriad Pro" w:hAnsi="Myriad Pro"/>
-                <w:color w:val="FF0000"/>
-                <w:sz w:val="18"/>
-                <w:szCs w:val="18"/>
-              </w:rPr>
-              <w:t>xxx</w:t>
+                <w:sz w:val="18"/>
+                <w:szCs w:val="18"/>
+              </w:rPr>
+              <w:t>052</w:t>
             </w:r>
           </w:p>
         </w:tc>
@@ -17698,16 +17567,15 @@
           <w:sz w:val="20"/>
           <w:szCs w:val="20"/>
         </w:rPr>
-        <w:t>Bsp.: T#</w:t>
-      </w:r>
-      <w:proofErr w:type="gramStart"/>
+        <w:t>Bsp.: T#00</w:t>
+      </w:r>
       <w:r>
         <w:rPr>
           <w:rFonts w:ascii="Courier New" w:hAnsi="Courier New" w:cs="Courier New"/>
           <w:sz w:val="20"/>
           <w:szCs w:val="20"/>
         </w:rPr>
-        <w:t>00</w:t>
+        <w:t>2</w:t>
       </w:r>
       <w:r>
         <w:rPr>
@@ -17715,7 +17583,7 @@
           <w:sz w:val="20"/>
           <w:szCs w:val="20"/>
         </w:rPr>
-        <w:t>3</w:t>
+        <w:t>,</w:t>
       </w:r>
       <w:r>
         <w:rPr>
@@ -17723,18 +17591,8 @@
           <w:sz w:val="20"/>
           <w:szCs w:val="20"/>
         </w:rPr>
-        <w:t>,</w:t>
-      </w:r>
-      <w:r>
-        <w:rPr>
-          <w:rFonts w:ascii="Courier New" w:hAnsi="Courier New" w:cs="Courier New"/>
-          <w:color w:val="FF0000"/>
-          <w:sz w:val="20"/>
-          <w:szCs w:val="20"/>
-        </w:rPr>
-        <w:t>xxx</w:t>
-      </w:r>
-      <w:proofErr w:type="gramEnd"/>
+        <w:t>055</w:t>
+      </w:r>
       <w:r>
         <w:rPr>
           <w:rFonts w:ascii="Courier New" w:hAnsi="Courier New" w:cs="Courier New"/>
@@ -17746,11 +17604,10 @@
       <w:r>
         <w:rPr>
           <w:rFonts w:ascii="Courier New" w:hAnsi="Courier New" w:cs="Courier New"/>
-          <w:color w:val="FF0000"/>
           <w:sz w:val="20"/>
           <w:szCs w:val="20"/>
         </w:rPr>
-        <w:t>xxx</w:t>
+        <w:t>052</w:t>
       </w:r>
       <w:r>
         <w:rPr>
@@ -17884,25 +17741,15 @@
           <w:sz w:val="18"/>
           <w:szCs w:val="18"/>
         </w:rPr>
-        <w:t>:</w:t>
+        <w:t xml:space="preserve">: </w:t>
       </w:r>
       <w:r>
         <w:rPr>
           <w:rFonts w:ascii="Myriad Pro" w:hAnsi="Myriad Pro" w:cs="Courier New"/>
-          <w:color w:val="FF0000"/>
           <w:sz w:val="18"/>
           <w:szCs w:val="18"/>
         </w:rPr>
-        <w:t xml:space="preserve"> </w:t>
-      </w:r>
-      <w:r>
-        <w:rPr>
-          <w:rFonts w:ascii="Myriad Pro" w:hAnsi="Myriad Pro" w:cs="Courier New"/>
-          <w:color w:val="FF0000"/>
-          <w:sz w:val="18"/>
-          <w:szCs w:val="18"/>
-        </w:rPr>
-        <w:t>xxx</w:t>
+        <w:t>55Ah</w:t>
       </w:r>
     </w:p>
     <w:p>
@@ -17927,7 +17774,7 @@
           <w:sz w:val="18"/>
           <w:szCs w:val="18"/>
         </w:rPr>
-        <w:t>:</w:t>
+        <w:t xml:space="preserve">: </w:t>
       </w:r>
       <w:r>
         <w:rPr>
@@ -17935,16 +17782,7 @@
           <w:sz w:val="18"/>
           <w:szCs w:val="18"/>
         </w:rPr>
-        <w:t xml:space="preserve"> </w:t>
-      </w:r>
-      <w:r>
-        <w:rPr>
-          <w:rFonts w:ascii="Myriad Pro" w:hAnsi="Myriad Pro" w:cs="Courier New"/>
-          <w:color w:val="FF0000"/>
-          <w:sz w:val="18"/>
-          <w:szCs w:val="18"/>
-        </w:rPr>
-        <w:t>xxx</w:t>
+        <w:t>52Ah</w:t>
       </w:r>
     </w:p>
     <w:p>
@@ -18376,7 +18214,7 @@
           <w:sz w:val="20"/>
           <w:szCs w:val="20"/>
         </w:rPr>
-        <w:t>00</w:t>
+        <w:t>0</w:t>
       </w:r>
       <w:r>
         <w:rPr>
@@ -18384,6 +18222,14 @@
           <w:sz w:val="20"/>
           <w:szCs w:val="20"/>
         </w:rPr>
+        <w:t>1</w:t>
+      </w:r>
+      <w:r>
+        <w:rPr>
+          <w:rFonts w:ascii="Courier New" w:hAnsi="Courier New" w:cs="Courier New"/>
+          <w:sz w:val="20"/>
+          <w:szCs w:val="20"/>
+        </w:rPr>
         <w:t>0</w:t>
       </w:r>
     </w:p>
@@ -18401,16 +18247,15 @@
           <w:sz w:val="20"/>
           <w:szCs w:val="20"/>
         </w:rPr>
-        <w:t>T#</w:t>
-      </w:r>
-      <w:proofErr w:type="gramStart"/>
+        <w:t>T#00</w:t>
+      </w:r>
       <w:r>
         <w:rPr>
           <w:rFonts w:ascii="Courier New" w:hAnsi="Courier New" w:cs="Courier New"/>
           <w:sz w:val="20"/>
           <w:szCs w:val="20"/>
         </w:rPr>
-        <w:t>00</w:t>
+        <w:t>3</w:t>
       </w:r>
       <w:r>
         <w:rPr>
@@ -18418,7 +18263,7 @@
           <w:sz w:val="20"/>
           <w:szCs w:val="20"/>
         </w:rPr>
-        <w:t>3</w:t>
+        <w:t>,</w:t>
       </w:r>
       <w:r>
         <w:rPr>
@@ -18426,18 +18271,8 @@
           <w:sz w:val="20"/>
           <w:szCs w:val="20"/>
         </w:rPr>
-        <w:t>,</w:t>
-      </w:r>
-      <w:r>
-        <w:rPr>
-          <w:rFonts w:ascii="Courier New" w:hAnsi="Courier New" w:cs="Courier New"/>
-          <w:color w:val="FF0000"/>
-          <w:sz w:val="20"/>
-          <w:szCs w:val="20"/>
-        </w:rPr>
-        <w:t>xxx</w:t>
-      </w:r>
-      <w:proofErr w:type="gramEnd"/>
+        <w:t>055</w:t>
+      </w:r>
       <w:r>
         <w:rPr>
           <w:rFonts w:ascii="Courier New" w:hAnsi="Courier New" w:cs="Courier New"/>
@@ -18449,11 +18284,10 @@
       <w:r>
         <w:rPr>
           <w:rFonts w:ascii="Courier New" w:hAnsi="Courier New" w:cs="Courier New"/>
-          <w:color w:val="FF0000"/>
           <w:sz w:val="20"/>
           <w:szCs w:val="20"/>
         </w:rPr>
-        <w:t>xxx</w:t>
+        <w:t>052</w:t>
       </w:r>
       <w:r>
         <w:rPr>
@@ -18494,7 +18328,7 @@
           <w:sz w:val="20"/>
           <w:szCs w:val="20"/>
         </w:rPr>
-        <w:t>00</w:t>
+        <w:t>0</w:t>
       </w:r>
       <w:r>
         <w:rPr>
@@ -18502,7 +18336,7 @@
           <w:sz w:val="20"/>
           <w:szCs w:val="20"/>
         </w:rPr>
-        <w:t>0</w:t>
+        <w:t>11</w:t>
       </w:r>
     </w:p>
     <w:p>
@@ -18526,24 +18360,957 @@
     <w:p>
       <w:pPr>
         <w:rPr>
-          <w:rFonts w:ascii="Minion Pro" w:hAnsi="Minion Pro"/>
+          <w:rFonts w:ascii="Minion Pro" w:hAnsi="Minion Pro" w:cs="Courier New"/>
           <w:sz w:val="22"/>
           <w:szCs w:val="22"/>
+        </w:rPr>
+      </w:pPr>
+      <w:r>
+        <w:rPr>
+          <w:rFonts w:ascii="Minion Pro" w:hAnsi="Minion Pro" w:cs="Courier New"/>
+          <w:sz w:val="22"/>
+          <w:szCs w:val="22"/>
+        </w:rPr>
+        <w:t>reales Protokoll</w:t>
+      </w:r>
+    </w:p>
+    <w:p>
+      <w:pPr>
+        <w:rPr>
+          <w:rFonts w:ascii="Courier New" w:hAnsi="Courier New" w:cs="Courier New"/>
+          <w:sz w:val="16"/>
+          <w:szCs w:val="16"/>
+        </w:rPr>
+      </w:pPr>
+      <w:r>
+        <w:rPr>
+          <w:rStyle w:val="rawline"/>
+          <w:rFonts w:ascii="Courier New" w:hAnsi="Courier New" w:cs="Courier New"/>
+          <w:sz w:val="16"/>
+          <w:szCs w:val="16"/>
+        </w:rPr>
+        <w:t xml:space="preserve">2023-12-21 17:12:27 CET: </w:t>
+      </w:r>
+      <w:hyperlink r:id="rId6" w:history="1">
+        <w:r>
+          <w:rPr>
+            <w:rStyle w:val="Hyperlink"/>
+            <w:rFonts w:ascii="Courier New" w:hAnsi="Courier New" w:cs="Courier New"/>
+            <w:b/>
+            <w:bCs/>
+            <w:sz w:val="16"/>
+            <w:szCs w:val="16"/>
+          </w:rPr>
+          <w:t>DL3AKB-5</w:t>
+        </w:r>
+      </w:hyperlink>
+      <w:r>
+        <w:rPr>
+          <w:rStyle w:val="rawline"/>
+          <w:rFonts w:ascii="Courier New" w:hAnsi="Courier New" w:cs="Courier New"/>
+          <w:sz w:val="16"/>
+          <w:szCs w:val="16"/>
+        </w:rPr>
+        <w:t>&gt;APE,TCPIP*,qAS,DL3AKB:=5417.12N/01342.22Es334/007sUSV Nordwind</w:t>
+      </w:r>
+      <w:r>
+        <w:rPr>
+          <w:rFonts w:ascii="Courier New" w:hAnsi="Courier New" w:cs="Courier New"/>
+          <w:sz w:val="16"/>
+          <w:szCs w:val="16"/>
+        </w:rPr>
+        <w:br/>
+      </w:r>
+      <w:r>
+        <w:rPr>
+          <w:rStyle w:val="rawline"/>
+          <w:rFonts w:ascii="Courier New" w:hAnsi="Courier New" w:cs="Courier New"/>
+          <w:sz w:val="16"/>
+          <w:szCs w:val="16"/>
+        </w:rPr>
+        <w:t xml:space="preserve">2023-12-21 17:12:33 CET: </w:t>
+      </w:r>
+      <w:hyperlink r:id="rId7" w:history="1">
+        <w:r>
+          <w:rPr>
+            <w:rStyle w:val="Hyperlink"/>
+            <w:rFonts w:ascii="Courier New" w:hAnsi="Courier New" w:cs="Courier New"/>
+            <w:b/>
+            <w:bCs/>
+            <w:sz w:val="16"/>
+            <w:szCs w:val="16"/>
+          </w:rPr>
+          <w:t>DL3AKB-5</w:t>
+        </w:r>
+      </w:hyperlink>
+      <w:r>
+        <w:rPr>
+          <w:rStyle w:val="rawline"/>
+          <w:rFonts w:ascii="Courier New" w:hAnsi="Courier New" w:cs="Courier New"/>
+          <w:sz w:val="16"/>
+          <w:szCs w:val="16"/>
+        </w:rPr>
+        <w:t>&gt;APRS,qAS,DL3AKB:T#033,242,277,241,246,093,00000001</w:t>
+      </w:r>
+      <w:r>
+        <w:rPr>
+          <w:rFonts w:ascii="Courier New" w:hAnsi="Courier New" w:cs="Courier New"/>
+          <w:sz w:val="16"/>
+          <w:szCs w:val="16"/>
+        </w:rPr>
+        <w:br/>
+      </w:r>
+      <w:r>
+        <w:rPr>
+          <w:rStyle w:val="rawline"/>
+          <w:rFonts w:ascii="Courier New" w:hAnsi="Courier New" w:cs="Courier New"/>
+          <w:sz w:val="16"/>
+          <w:szCs w:val="16"/>
+        </w:rPr>
+        <w:t xml:space="preserve">2023-12-21 17:12:39 CET: </w:t>
+      </w:r>
+      <w:hyperlink r:id="rId8" w:history="1">
+        <w:r>
+          <w:rPr>
+            <w:rStyle w:val="Hyperlink"/>
+            <w:rFonts w:ascii="Courier New" w:hAnsi="Courier New" w:cs="Courier New"/>
+            <w:b/>
+            <w:bCs/>
+            <w:sz w:val="16"/>
+            <w:szCs w:val="16"/>
+          </w:rPr>
+          <w:t>DL3AKB-5</w:t>
+        </w:r>
+      </w:hyperlink>
+      <w:r>
+        <w:rPr>
+          <w:rStyle w:val="rawline"/>
+          <w:rFonts w:ascii="Courier New" w:hAnsi="Courier New" w:cs="Courier New"/>
+          <w:sz w:val="16"/>
+          <w:szCs w:val="16"/>
+        </w:rPr>
+        <w:t>&gt;APRS,qAS,DL3AKB:T#034,193,258,100,150,000,00000010</w:t>
+      </w:r>
+      <w:r>
+        <w:rPr>
+          <w:rFonts w:ascii="Courier New" w:hAnsi="Courier New" w:cs="Courier New"/>
+          <w:sz w:val="16"/>
+          <w:szCs w:val="16"/>
+        </w:rPr>
+        <w:br/>
+      </w:r>
+      <w:r>
+        <w:rPr>
+          <w:rStyle w:val="rawline"/>
+          <w:rFonts w:ascii="Courier New" w:hAnsi="Courier New" w:cs="Courier New"/>
+          <w:sz w:val="16"/>
+          <w:szCs w:val="16"/>
+        </w:rPr>
+        <w:t xml:space="preserve">2023-12-21 17:12:45 CET: </w:t>
+      </w:r>
+      <w:hyperlink r:id="rId9" w:history="1">
+        <w:r>
+          <w:rPr>
+            <w:rStyle w:val="Hyperlink"/>
+            <w:rFonts w:ascii="Courier New" w:hAnsi="Courier New" w:cs="Courier New"/>
+            <w:b/>
+            <w:bCs/>
+            <w:sz w:val="16"/>
+            <w:szCs w:val="16"/>
+          </w:rPr>
+          <w:t>DL3AKB-5</w:t>
+        </w:r>
+      </w:hyperlink>
+      <w:r>
+        <w:rPr>
+          <w:rStyle w:val="rawline"/>
+          <w:rFonts w:ascii="Courier New" w:hAnsi="Courier New" w:cs="Courier New"/>
+          <w:sz w:val="16"/>
+          <w:szCs w:val="16"/>
+        </w:rPr>
+        <w:t>&gt;APRS,qAS,DL3AKB:T#035,055,052,000,000,000,00000011</w:t>
+      </w:r>
+      <w:r>
+        <w:rPr>
+          <w:rFonts w:ascii="Courier New" w:hAnsi="Courier New" w:cs="Courier New"/>
+          <w:sz w:val="16"/>
+          <w:szCs w:val="16"/>
+        </w:rPr>
+        <w:br/>
+      </w:r>
+      <w:r>
+        <w:rPr>
+          <w:rStyle w:val="rawline"/>
+          <w:rFonts w:ascii="Courier New" w:hAnsi="Courier New" w:cs="Courier New"/>
+          <w:sz w:val="16"/>
+          <w:szCs w:val="16"/>
+        </w:rPr>
+        <w:t xml:space="preserve">2023-12-21 17:13:15 CET: </w:t>
+      </w:r>
+      <w:hyperlink r:id="rId10" w:history="1">
+        <w:r>
+          <w:rPr>
+            <w:rStyle w:val="Hyperlink"/>
+            <w:rFonts w:ascii="Courier New" w:hAnsi="Courier New" w:cs="Courier New"/>
+            <w:b/>
+            <w:bCs/>
+            <w:sz w:val="16"/>
+            <w:szCs w:val="16"/>
+          </w:rPr>
+          <w:t>DL3AKB-5</w:t>
+        </w:r>
+      </w:hyperlink>
+      <w:r>
+        <w:rPr>
+          <w:rStyle w:val="rawline"/>
+          <w:rFonts w:ascii="Courier New" w:hAnsi="Courier New" w:cs="Courier New"/>
+          <w:sz w:val="16"/>
+          <w:szCs w:val="16"/>
+        </w:rPr>
+        <w:t>&gt;APE,TCPIP*,qAS,DL3AKB:=5417.18N/01342.18Es315/007sUSV Nordwind</w:t>
+      </w:r>
+      <w:r>
+        <w:rPr>
+          <w:rFonts w:ascii="Courier New" w:hAnsi="Courier New" w:cs="Courier New"/>
+          <w:sz w:val="16"/>
+          <w:szCs w:val="16"/>
+        </w:rPr>
+        <w:br/>
+      </w:r>
+      <w:r>
+        <w:rPr>
+          <w:rStyle w:val="rawline"/>
+          <w:rFonts w:ascii="Courier New" w:hAnsi="Courier New" w:cs="Courier New"/>
+          <w:sz w:val="16"/>
+          <w:szCs w:val="16"/>
+        </w:rPr>
+        <w:t xml:space="preserve">2023-12-21 17:13:22 CET: </w:t>
+      </w:r>
+      <w:hyperlink r:id="rId11" w:history="1">
+        <w:r>
+          <w:rPr>
+            <w:rStyle w:val="Hyperlink"/>
+            <w:rFonts w:ascii="Courier New" w:hAnsi="Courier New" w:cs="Courier New"/>
+            <w:b/>
+            <w:bCs/>
+            <w:sz w:val="16"/>
+            <w:szCs w:val="16"/>
+          </w:rPr>
+          <w:t>DL3AKB-5</w:t>
+        </w:r>
+      </w:hyperlink>
+      <w:r>
+        <w:rPr>
+          <w:rStyle w:val="rawline"/>
+          <w:rFonts w:ascii="Courier New" w:hAnsi="Courier New" w:cs="Courier New"/>
+          <w:sz w:val="16"/>
+          <w:szCs w:val="16"/>
+        </w:rPr>
+        <w:t>&gt;APRS,qAS,DL3AKB:T#036,242,277,241,246,093,00000001</w:t>
+      </w:r>
+      <w:r>
+        <w:rPr>
+          <w:rFonts w:ascii="Courier New" w:hAnsi="Courier New" w:cs="Courier New"/>
+          <w:sz w:val="16"/>
+          <w:szCs w:val="16"/>
+        </w:rPr>
+        <w:br/>
+      </w:r>
+      <w:r>
+        <w:rPr>
+          <w:rStyle w:val="rawline"/>
+          <w:rFonts w:ascii="Courier New" w:hAnsi="Courier New" w:cs="Courier New"/>
+          <w:sz w:val="16"/>
+          <w:szCs w:val="16"/>
+        </w:rPr>
+        <w:t xml:space="preserve">2023-12-21 17:13:28 CET: </w:t>
+      </w:r>
+      <w:hyperlink r:id="rId12" w:history="1">
+        <w:r>
+          <w:rPr>
+            <w:rStyle w:val="Hyperlink"/>
+            <w:rFonts w:ascii="Courier New" w:hAnsi="Courier New" w:cs="Courier New"/>
+            <w:b/>
+            <w:bCs/>
+            <w:sz w:val="16"/>
+            <w:szCs w:val="16"/>
+          </w:rPr>
+          <w:t>DL3AKB-5</w:t>
+        </w:r>
+      </w:hyperlink>
+      <w:r>
+        <w:rPr>
+          <w:rStyle w:val="rawline"/>
+          <w:rFonts w:ascii="Courier New" w:hAnsi="Courier New" w:cs="Courier New"/>
+          <w:sz w:val="16"/>
+          <w:szCs w:val="16"/>
+        </w:rPr>
+        <w:t>&gt;APRS,qAS,DL3AKB:T#037,193,258,100,150,000,00000010</w:t>
+      </w:r>
+      <w:r>
+        <w:rPr>
+          <w:rFonts w:ascii="Courier New" w:hAnsi="Courier New" w:cs="Courier New"/>
+          <w:sz w:val="16"/>
+          <w:szCs w:val="16"/>
+        </w:rPr>
+        <w:br/>
+      </w:r>
+      <w:r>
+        <w:rPr>
+          <w:rStyle w:val="rawline"/>
+          <w:rFonts w:ascii="Courier New" w:hAnsi="Courier New" w:cs="Courier New"/>
+          <w:sz w:val="16"/>
+          <w:szCs w:val="16"/>
+        </w:rPr>
+        <w:t xml:space="preserve">2023-12-21 17:13:34 CET: </w:t>
+      </w:r>
+      <w:hyperlink r:id="rId13" w:history="1">
+        <w:r>
+          <w:rPr>
+            <w:rStyle w:val="Hyperlink"/>
+            <w:rFonts w:ascii="Courier New" w:hAnsi="Courier New" w:cs="Courier New"/>
+            <w:b/>
+            <w:bCs/>
+            <w:sz w:val="16"/>
+            <w:szCs w:val="16"/>
+          </w:rPr>
+          <w:t>DL3AKB-5</w:t>
+        </w:r>
+      </w:hyperlink>
+      <w:r>
+        <w:rPr>
+          <w:rStyle w:val="rawline"/>
+          <w:rFonts w:ascii="Courier New" w:hAnsi="Courier New" w:cs="Courier New"/>
+          <w:sz w:val="16"/>
+          <w:szCs w:val="16"/>
+        </w:rPr>
+        <w:t>&gt;APRS,qAS,DL3AKB:T#038,055,052,000,000,000,00000011</w:t>
+      </w:r>
+      <w:r>
+        <w:rPr>
+          <w:rFonts w:ascii="Courier New" w:hAnsi="Courier New" w:cs="Courier New"/>
+          <w:sz w:val="16"/>
+          <w:szCs w:val="16"/>
+        </w:rPr>
+        <w:br/>
+      </w:r>
+      <w:r>
+        <w:rPr>
+          <w:rStyle w:val="rawline"/>
+          <w:rFonts w:ascii="Courier New" w:hAnsi="Courier New" w:cs="Courier New"/>
+          <w:sz w:val="16"/>
+          <w:szCs w:val="16"/>
+        </w:rPr>
+        <w:t xml:space="preserve">2023-12-21 17:14:04 CET: </w:t>
+      </w:r>
+      <w:hyperlink r:id="rId14" w:history="1">
+        <w:r>
+          <w:rPr>
+            <w:rStyle w:val="Hyperlink"/>
+            <w:rFonts w:ascii="Courier New" w:hAnsi="Courier New" w:cs="Courier New"/>
+            <w:b/>
+            <w:bCs/>
+            <w:sz w:val="16"/>
+            <w:szCs w:val="16"/>
+          </w:rPr>
+          <w:t>DL3AKB-5</w:t>
+        </w:r>
+      </w:hyperlink>
+      <w:r>
+        <w:rPr>
+          <w:rStyle w:val="rawline"/>
+          <w:rFonts w:ascii="Courier New" w:hAnsi="Courier New" w:cs="Courier New"/>
+          <w:sz w:val="16"/>
+          <w:szCs w:val="16"/>
+        </w:rPr>
+        <w:t>&gt;APE,TCPIP*,qAS,DL3AKB:=5417.22N/01342.10Es305/007sUSV Nordwind</w:t>
+      </w:r>
+      <w:r>
+        <w:rPr>
+          <w:rFonts w:ascii="Courier New" w:hAnsi="Courier New" w:cs="Courier New"/>
+          <w:sz w:val="16"/>
+          <w:szCs w:val="16"/>
+        </w:rPr>
+        <w:br/>
+      </w:r>
+      <w:r>
+        <w:rPr>
+          <w:rStyle w:val="rawline"/>
+          <w:rFonts w:ascii="Courier New" w:hAnsi="Courier New" w:cs="Courier New"/>
+          <w:sz w:val="16"/>
+          <w:szCs w:val="16"/>
+        </w:rPr>
+        <w:t xml:space="preserve">2023-12-21 17:14:10 CET: </w:t>
+      </w:r>
+      <w:hyperlink r:id="rId15" w:history="1">
+        <w:r>
+          <w:rPr>
+            <w:rStyle w:val="Hyperlink"/>
+            <w:rFonts w:ascii="Courier New" w:hAnsi="Courier New" w:cs="Courier New"/>
+            <w:b/>
+            <w:bCs/>
+            <w:sz w:val="16"/>
+            <w:szCs w:val="16"/>
+          </w:rPr>
+          <w:t>DL3AKB-5</w:t>
+        </w:r>
+      </w:hyperlink>
+      <w:r>
+        <w:rPr>
+          <w:rStyle w:val="rawline"/>
+          <w:rFonts w:ascii="Courier New" w:hAnsi="Courier New" w:cs="Courier New"/>
+          <w:sz w:val="16"/>
+          <w:szCs w:val="16"/>
+        </w:rPr>
+        <w:t>&gt;APRS,qAS,DL3AKB:T#039,242,277,241,246,093,00000001</w:t>
+      </w:r>
+      <w:r>
+        <w:rPr>
+          <w:rFonts w:ascii="Courier New" w:hAnsi="Courier New" w:cs="Courier New"/>
+          <w:sz w:val="16"/>
+          <w:szCs w:val="16"/>
+        </w:rPr>
+        <w:br/>
+      </w:r>
+      <w:r>
+        <w:rPr>
+          <w:rStyle w:val="rawline"/>
+          <w:rFonts w:ascii="Courier New" w:hAnsi="Courier New" w:cs="Courier New"/>
+          <w:sz w:val="16"/>
+          <w:szCs w:val="16"/>
+        </w:rPr>
+        <w:t xml:space="preserve">2023-12-21 17:14:16 CET: </w:t>
+      </w:r>
+      <w:hyperlink r:id="rId16" w:history="1">
+        <w:r>
+          <w:rPr>
+            <w:rStyle w:val="Hyperlink"/>
+            <w:rFonts w:ascii="Courier New" w:hAnsi="Courier New" w:cs="Courier New"/>
+            <w:b/>
+            <w:bCs/>
+            <w:sz w:val="16"/>
+            <w:szCs w:val="16"/>
+          </w:rPr>
+          <w:t>DL3AKB-5</w:t>
+        </w:r>
+      </w:hyperlink>
+      <w:r>
+        <w:rPr>
+          <w:rStyle w:val="rawline"/>
+          <w:rFonts w:ascii="Courier New" w:hAnsi="Courier New" w:cs="Courier New"/>
+          <w:sz w:val="16"/>
+          <w:szCs w:val="16"/>
+        </w:rPr>
+        <w:t>&gt;APRS,qAS,DL3AKB:T#040,193,258,100,150,000,00000010</w:t>
+      </w:r>
+      <w:r>
+        <w:rPr>
+          <w:rFonts w:ascii="Courier New" w:hAnsi="Courier New" w:cs="Courier New"/>
+          <w:sz w:val="16"/>
+          <w:szCs w:val="16"/>
+        </w:rPr>
+        <w:br/>
+      </w:r>
+      <w:r>
+        <w:rPr>
+          <w:rStyle w:val="rawline"/>
+          <w:rFonts w:ascii="Courier New" w:hAnsi="Courier New" w:cs="Courier New"/>
+          <w:sz w:val="16"/>
+          <w:szCs w:val="16"/>
+        </w:rPr>
+        <w:t xml:space="preserve">2023-12-21 17:14:22 CET: </w:t>
+      </w:r>
+      <w:hyperlink r:id="rId17" w:history="1">
+        <w:r>
+          <w:rPr>
+            <w:rStyle w:val="Hyperlink"/>
+            <w:rFonts w:ascii="Courier New" w:hAnsi="Courier New" w:cs="Courier New"/>
+            <w:b/>
+            <w:bCs/>
+            <w:sz w:val="16"/>
+            <w:szCs w:val="16"/>
+          </w:rPr>
+          <w:t>DL3AKB-5</w:t>
+        </w:r>
+      </w:hyperlink>
+      <w:r>
+        <w:rPr>
+          <w:rStyle w:val="rawline"/>
+          <w:rFonts w:ascii="Courier New" w:hAnsi="Courier New" w:cs="Courier New"/>
+          <w:sz w:val="16"/>
+          <w:szCs w:val="16"/>
+        </w:rPr>
+        <w:t>&gt;APRS,qAS,DL3AKB:T#041,055,052,000,000,000,00000011</w:t>
+      </w:r>
+      <w:r>
+        <w:rPr>
+          <w:rFonts w:ascii="Courier New" w:hAnsi="Courier New" w:cs="Courier New"/>
+          <w:sz w:val="16"/>
+          <w:szCs w:val="16"/>
+        </w:rPr>
+        <w:br/>
+      </w:r>
+      <w:r>
+        <w:rPr>
+          <w:rStyle w:val="rawline"/>
+          <w:rFonts w:ascii="Courier New" w:hAnsi="Courier New" w:cs="Courier New"/>
+          <w:sz w:val="16"/>
+          <w:szCs w:val="16"/>
+        </w:rPr>
+        <w:t xml:space="preserve">2023-12-21 17:14:52 CET: </w:t>
+      </w:r>
+      <w:hyperlink r:id="rId18" w:history="1">
+        <w:r>
+          <w:rPr>
+            <w:rStyle w:val="Hyperlink"/>
+            <w:rFonts w:ascii="Courier New" w:hAnsi="Courier New" w:cs="Courier New"/>
+            <w:b/>
+            <w:bCs/>
+            <w:sz w:val="16"/>
+            <w:szCs w:val="16"/>
+          </w:rPr>
+          <w:t>DL3AKB-5</w:t>
+        </w:r>
+      </w:hyperlink>
+      <w:r>
+        <w:rPr>
+          <w:rStyle w:val="rawline"/>
+          <w:rFonts w:ascii="Courier New" w:hAnsi="Courier New" w:cs="Courier New"/>
+          <w:sz w:val="16"/>
+          <w:szCs w:val="16"/>
+        </w:rPr>
+        <w:t>&gt;APE,TCPIP*,qAS,DL3AKB:=5417.25N/01342.02Es295/008sUSV Nordwind</w:t>
+      </w:r>
+      <w:r>
+        <w:rPr>
+          <w:rFonts w:ascii="Courier New" w:hAnsi="Courier New" w:cs="Courier New"/>
+          <w:sz w:val="16"/>
+          <w:szCs w:val="16"/>
+        </w:rPr>
+        <w:br/>
+      </w:r>
+      <w:r>
+        <w:rPr>
+          <w:rStyle w:val="rawline"/>
+          <w:rFonts w:ascii="Courier New" w:hAnsi="Courier New" w:cs="Courier New"/>
+          <w:sz w:val="16"/>
+          <w:szCs w:val="16"/>
+        </w:rPr>
+        <w:t xml:space="preserve">2023-12-21 17:14:58 CET: </w:t>
+      </w:r>
+      <w:hyperlink r:id="rId19" w:history="1">
+        <w:r>
+          <w:rPr>
+            <w:rStyle w:val="Hyperlink"/>
+            <w:rFonts w:ascii="Courier New" w:hAnsi="Courier New" w:cs="Courier New"/>
+            <w:b/>
+            <w:bCs/>
+            <w:sz w:val="16"/>
+            <w:szCs w:val="16"/>
+          </w:rPr>
+          <w:t>DL3AKB-5</w:t>
+        </w:r>
+      </w:hyperlink>
+      <w:r>
+        <w:rPr>
+          <w:rStyle w:val="rawline"/>
+          <w:rFonts w:ascii="Courier New" w:hAnsi="Courier New" w:cs="Courier New"/>
+          <w:sz w:val="16"/>
+          <w:szCs w:val="16"/>
+        </w:rPr>
+        <w:t>&gt;APRS,qAS,DL3AKB:T#042,242,277,241,246,093,00000001</w:t>
+      </w:r>
+      <w:r>
+        <w:rPr>
+          <w:rFonts w:ascii="Courier New" w:hAnsi="Courier New" w:cs="Courier New"/>
+          <w:sz w:val="16"/>
+          <w:szCs w:val="16"/>
+        </w:rPr>
+        <w:br/>
+      </w:r>
+      <w:r>
+        <w:rPr>
+          <w:rStyle w:val="rawline"/>
+          <w:rFonts w:ascii="Courier New" w:hAnsi="Courier New" w:cs="Courier New"/>
+          <w:sz w:val="16"/>
+          <w:szCs w:val="16"/>
+        </w:rPr>
+        <w:t xml:space="preserve">2023-12-21 17:15:04 CET: </w:t>
+      </w:r>
+      <w:hyperlink r:id="rId20" w:history="1">
+        <w:r>
+          <w:rPr>
+            <w:rStyle w:val="Hyperlink"/>
+            <w:rFonts w:ascii="Courier New" w:hAnsi="Courier New" w:cs="Courier New"/>
+            <w:b/>
+            <w:bCs/>
+            <w:sz w:val="16"/>
+            <w:szCs w:val="16"/>
+          </w:rPr>
+          <w:t>DL3AKB-5</w:t>
+        </w:r>
+      </w:hyperlink>
+      <w:r>
+        <w:rPr>
+          <w:rStyle w:val="rawline"/>
+          <w:rFonts w:ascii="Courier New" w:hAnsi="Courier New" w:cs="Courier New"/>
+          <w:sz w:val="16"/>
+          <w:szCs w:val="16"/>
+        </w:rPr>
+        <w:t>&gt;APRS,qAS,DL3AKB:T#043,193,258,100,150,000,00000010</w:t>
+      </w:r>
+      <w:r>
+        <w:rPr>
+          <w:rFonts w:ascii="Courier New" w:hAnsi="Courier New" w:cs="Courier New"/>
+          <w:sz w:val="16"/>
+          <w:szCs w:val="16"/>
+        </w:rPr>
+        <w:br/>
+      </w:r>
+      <w:r>
+        <w:rPr>
+          <w:rStyle w:val="rawline"/>
+          <w:rFonts w:ascii="Courier New" w:hAnsi="Courier New" w:cs="Courier New"/>
+          <w:sz w:val="16"/>
+          <w:szCs w:val="16"/>
+        </w:rPr>
+        <w:t xml:space="preserve">2023-12-21 17:15:10 CET: </w:t>
+      </w:r>
+      <w:hyperlink r:id="rId21" w:history="1">
+        <w:r>
+          <w:rPr>
+            <w:rStyle w:val="Hyperlink"/>
+            <w:rFonts w:ascii="Courier New" w:hAnsi="Courier New" w:cs="Courier New"/>
+            <w:b/>
+            <w:bCs/>
+            <w:sz w:val="16"/>
+            <w:szCs w:val="16"/>
+          </w:rPr>
+          <w:t>DL3AKB-5</w:t>
+        </w:r>
+      </w:hyperlink>
+      <w:r>
+        <w:rPr>
+          <w:rStyle w:val="rawline"/>
+          <w:rFonts w:ascii="Courier New" w:hAnsi="Courier New" w:cs="Courier New"/>
+          <w:sz w:val="16"/>
+          <w:szCs w:val="16"/>
+        </w:rPr>
+        <w:t>&gt;APRS,qAS,DL3AKB:T#044,055,052,000,000,000,00000011</w:t>
+      </w:r>
+      <w:r>
+        <w:rPr>
+          <w:rFonts w:ascii="Courier New" w:hAnsi="Courier New" w:cs="Courier New"/>
+          <w:sz w:val="16"/>
+          <w:szCs w:val="16"/>
+        </w:rPr>
+        <w:br/>
+      </w:r>
+      <w:r>
+        <w:rPr>
+          <w:rStyle w:val="rawline"/>
+          <w:rFonts w:ascii="Courier New" w:hAnsi="Courier New" w:cs="Courier New"/>
+          <w:sz w:val="16"/>
+          <w:szCs w:val="16"/>
+        </w:rPr>
+        <w:t xml:space="preserve">2023-12-21 17:15:41 CET: </w:t>
+      </w:r>
+      <w:hyperlink r:id="rId22" w:history="1">
+        <w:r>
+          <w:rPr>
+            <w:rStyle w:val="Hyperlink"/>
+            <w:rFonts w:ascii="Courier New" w:hAnsi="Courier New" w:cs="Courier New"/>
+            <w:b/>
+            <w:bCs/>
+            <w:sz w:val="16"/>
+            <w:szCs w:val="16"/>
+          </w:rPr>
+          <w:t>DL3AKB-5</w:t>
+        </w:r>
+      </w:hyperlink>
+      <w:r>
+        <w:rPr>
+          <w:rStyle w:val="rawline"/>
+          <w:rFonts w:ascii="Courier New" w:hAnsi="Courier New" w:cs="Courier New"/>
+          <w:sz w:val="16"/>
+          <w:szCs w:val="16"/>
+        </w:rPr>
+        <w:t>&gt;APE,TCPIP*,qAS,DL3AKB:=5417.28N/01341.91Es293/006sUSV Nordwind</w:t>
+      </w:r>
+      <w:r>
+        <w:rPr>
+          <w:rFonts w:ascii="Courier New" w:hAnsi="Courier New" w:cs="Courier New"/>
+          <w:sz w:val="16"/>
+          <w:szCs w:val="16"/>
+        </w:rPr>
+        <w:br/>
+      </w:r>
+      <w:r>
+        <w:rPr>
+          <w:rStyle w:val="rawline"/>
+          <w:rFonts w:ascii="Courier New" w:hAnsi="Courier New" w:cs="Courier New"/>
+          <w:sz w:val="16"/>
+          <w:szCs w:val="16"/>
+        </w:rPr>
+        <w:t xml:space="preserve">2023-12-21 17:15:47 CET: </w:t>
+      </w:r>
+      <w:hyperlink r:id="rId23" w:history="1">
+        <w:r>
+          <w:rPr>
+            <w:rStyle w:val="Hyperlink"/>
+            <w:rFonts w:ascii="Courier New" w:hAnsi="Courier New" w:cs="Courier New"/>
+            <w:b/>
+            <w:bCs/>
+            <w:sz w:val="16"/>
+            <w:szCs w:val="16"/>
+          </w:rPr>
+          <w:t>DL3AKB-5</w:t>
+        </w:r>
+      </w:hyperlink>
+      <w:r>
+        <w:rPr>
+          <w:rStyle w:val="rawline"/>
+          <w:rFonts w:ascii="Courier New" w:hAnsi="Courier New" w:cs="Courier New"/>
+          <w:sz w:val="16"/>
+          <w:szCs w:val="16"/>
+        </w:rPr>
+        <w:t>&gt;APRS,qAS,DL3AKB:T#045,242,277,241,246,093,00000001</w:t>
+      </w:r>
+      <w:r>
+        <w:rPr>
+          <w:rFonts w:ascii="Courier New" w:hAnsi="Courier New" w:cs="Courier New"/>
+          <w:sz w:val="16"/>
+          <w:szCs w:val="16"/>
+        </w:rPr>
+        <w:br/>
+      </w:r>
+      <w:r>
+        <w:rPr>
+          <w:rStyle w:val="rawline"/>
+          <w:rFonts w:ascii="Courier New" w:hAnsi="Courier New" w:cs="Courier New"/>
+          <w:sz w:val="16"/>
+          <w:szCs w:val="16"/>
+        </w:rPr>
+        <w:t xml:space="preserve">2023-12-21 17:15:53 CET: </w:t>
+      </w:r>
+      <w:hyperlink r:id="rId24" w:history="1">
+        <w:r>
+          <w:rPr>
+            <w:rStyle w:val="Hyperlink"/>
+            <w:rFonts w:ascii="Courier New" w:hAnsi="Courier New" w:cs="Courier New"/>
+            <w:b/>
+            <w:bCs/>
+            <w:sz w:val="16"/>
+            <w:szCs w:val="16"/>
+          </w:rPr>
+          <w:t>DL3AKB-5</w:t>
+        </w:r>
+      </w:hyperlink>
+      <w:r>
+        <w:rPr>
+          <w:rStyle w:val="rawline"/>
+          <w:rFonts w:ascii="Courier New" w:hAnsi="Courier New" w:cs="Courier New"/>
+          <w:sz w:val="16"/>
+          <w:szCs w:val="16"/>
+        </w:rPr>
+        <w:t>&gt;APRS,qAS,DL3AKB:T#046,193,258,100,150,000,00000010</w:t>
+      </w:r>
+      <w:r>
+        <w:rPr>
+          <w:rFonts w:ascii="Courier New" w:hAnsi="Courier New" w:cs="Courier New"/>
+          <w:sz w:val="16"/>
+          <w:szCs w:val="16"/>
+        </w:rPr>
+        <w:br/>
+      </w:r>
+      <w:r>
+        <w:rPr>
+          <w:rStyle w:val="rawline"/>
+          <w:rFonts w:ascii="Courier New" w:hAnsi="Courier New" w:cs="Courier New"/>
+          <w:sz w:val="16"/>
+          <w:szCs w:val="16"/>
+        </w:rPr>
+        <w:t xml:space="preserve">2023-12-21 17:15:59 CET: </w:t>
+      </w:r>
+      <w:hyperlink r:id="rId25" w:history="1">
+        <w:r>
+          <w:rPr>
+            <w:rStyle w:val="Hyperlink"/>
+            <w:rFonts w:ascii="Courier New" w:hAnsi="Courier New" w:cs="Courier New"/>
+            <w:b/>
+            <w:bCs/>
+            <w:sz w:val="16"/>
+            <w:szCs w:val="16"/>
+          </w:rPr>
+          <w:t>DL3AKB-5</w:t>
+        </w:r>
+      </w:hyperlink>
+      <w:r>
+        <w:rPr>
+          <w:rStyle w:val="rawline"/>
+          <w:rFonts w:ascii="Courier New" w:hAnsi="Courier New" w:cs="Courier New"/>
+          <w:sz w:val="16"/>
+          <w:szCs w:val="16"/>
+        </w:rPr>
+        <w:t>&gt;APRS,qAS,DL3AKB:T#047,055,052,000,000,000,00000011</w:t>
+      </w:r>
+      <w:r>
+        <w:rPr>
+          <w:rFonts w:ascii="Courier New" w:hAnsi="Courier New" w:cs="Courier New"/>
+          <w:sz w:val="16"/>
+          <w:szCs w:val="16"/>
+        </w:rPr>
+        <w:br/>
+      </w:r>
+      <w:r>
+        <w:rPr>
+          <w:rStyle w:val="rawline"/>
+          <w:rFonts w:ascii="Courier New" w:hAnsi="Courier New" w:cs="Courier New"/>
+          <w:sz w:val="16"/>
+          <w:szCs w:val="16"/>
+        </w:rPr>
+        <w:t xml:space="preserve">2023-12-21 17:16:29 CET: </w:t>
+      </w:r>
+      <w:hyperlink r:id="rId26" w:history="1">
+        <w:r>
+          <w:rPr>
+            <w:rStyle w:val="Hyperlink"/>
+            <w:rFonts w:ascii="Courier New" w:hAnsi="Courier New" w:cs="Courier New"/>
+            <w:b/>
+            <w:bCs/>
+            <w:sz w:val="16"/>
+            <w:szCs w:val="16"/>
+          </w:rPr>
+          <w:t>DL3AKB-5</w:t>
+        </w:r>
+      </w:hyperlink>
+      <w:r>
+        <w:rPr>
+          <w:rStyle w:val="rawline"/>
+          <w:rFonts w:ascii="Courier New" w:hAnsi="Courier New" w:cs="Courier New"/>
+          <w:sz w:val="16"/>
+          <w:szCs w:val="16"/>
+        </w:rPr>
+        <w:t>&gt;APE,TCPIP*,qAS,DL3AKB:=5417.30N/01341.82Es279/008sUSV Nordwind</w:t>
+      </w:r>
+      <w:r>
+        <w:rPr>
+          <w:rFonts w:ascii="Courier New" w:hAnsi="Courier New" w:cs="Courier New"/>
+          <w:sz w:val="16"/>
+          <w:szCs w:val="16"/>
+        </w:rPr>
+        <w:br/>
+      </w:r>
+      <w:r>
+        <w:rPr>
+          <w:rStyle w:val="rawline"/>
+          <w:rFonts w:ascii="Courier New" w:hAnsi="Courier New" w:cs="Courier New"/>
+          <w:sz w:val="16"/>
+          <w:szCs w:val="16"/>
+        </w:rPr>
+        <w:t xml:space="preserve">2023-12-21 17:16:35 CET: </w:t>
+      </w:r>
+      <w:hyperlink r:id="rId27" w:history="1">
+        <w:r>
+          <w:rPr>
+            <w:rStyle w:val="Hyperlink"/>
+            <w:rFonts w:ascii="Courier New" w:hAnsi="Courier New" w:cs="Courier New"/>
+            <w:b/>
+            <w:bCs/>
+            <w:sz w:val="16"/>
+            <w:szCs w:val="16"/>
+          </w:rPr>
+          <w:t>DL3AKB-5</w:t>
+        </w:r>
+      </w:hyperlink>
+      <w:r>
+        <w:rPr>
+          <w:rStyle w:val="rawline"/>
+          <w:rFonts w:ascii="Courier New" w:hAnsi="Courier New" w:cs="Courier New"/>
+          <w:sz w:val="16"/>
+          <w:szCs w:val="16"/>
+        </w:rPr>
+        <w:t>&gt;APRS,qAS,DL3AKB:T#048,242,277,241,246,093,00000001</w:t>
+      </w:r>
+      <w:r>
+        <w:rPr>
+          <w:rFonts w:ascii="Courier New" w:hAnsi="Courier New" w:cs="Courier New"/>
+          <w:sz w:val="16"/>
+          <w:szCs w:val="16"/>
+        </w:rPr>
+        <w:br/>
+      </w:r>
+      <w:r>
+        <w:rPr>
+          <w:rStyle w:val="rawline"/>
+          <w:rFonts w:ascii="Courier New" w:hAnsi="Courier New" w:cs="Courier New"/>
+          <w:sz w:val="16"/>
+          <w:szCs w:val="16"/>
+        </w:rPr>
+        <w:t xml:space="preserve">2023-12-21 17:16:41 CET: </w:t>
+      </w:r>
+      <w:hyperlink r:id="rId28" w:history="1">
+        <w:r>
+          <w:rPr>
+            <w:rStyle w:val="Hyperlink"/>
+            <w:rFonts w:ascii="Courier New" w:hAnsi="Courier New" w:cs="Courier New"/>
+            <w:b/>
+            <w:bCs/>
+            <w:sz w:val="16"/>
+            <w:szCs w:val="16"/>
+          </w:rPr>
+          <w:t>DL3AKB-5</w:t>
+        </w:r>
+      </w:hyperlink>
+      <w:r>
+        <w:rPr>
+          <w:rStyle w:val="rawline"/>
+          <w:rFonts w:ascii="Courier New" w:hAnsi="Courier New" w:cs="Courier New"/>
+          <w:sz w:val="16"/>
+          <w:szCs w:val="16"/>
+        </w:rPr>
+        <w:t>&gt;APRS,qAS,DL3AKB:T#049,193,258,100,150,000,00000010</w:t>
+      </w:r>
+    </w:p>
+    <w:p>
+      <w:pPr>
+        <w:rPr>
+          <w:rFonts w:ascii="Courier New" w:hAnsi="Courier New" w:cs="Courier New"/>
+          <w:sz w:val="20"/>
+          <w:szCs w:val="20"/>
         </w:rPr>
       </w:pPr>
     </w:p>
     <w:p>
       <w:pPr>
         <w:rPr>
-          <w:rFonts w:ascii="Minion Pro" w:hAnsi="Minion Pro"/>
-          <w:sz w:val="22"/>
-          <w:szCs w:val="22"/>
+          <w:rFonts w:ascii="Courier New" w:hAnsi="Courier New" w:cs="Courier New"/>
+          <w:sz w:val="20"/>
+          <w:szCs w:val="20"/>
         </w:rPr>
       </w:pPr>
     </w:p>
     <w:p>
       <w:pPr>
         <w:rPr>
+          <w:rFonts w:ascii="Minion Pro" w:hAnsi="Minion Pro"/>
+          <w:sz w:val="22"/>
+          <w:szCs w:val="22"/>
+        </w:rPr>
+      </w:pPr>
+    </w:p>
+    <w:p>
+      <w:pPr>
+        <w:rPr>
+          <w:rFonts w:ascii="Minion Pro" w:hAnsi="Minion Pro"/>
+          <w:sz w:val="22"/>
+          <w:szCs w:val="22"/>
+        </w:rPr>
+      </w:pPr>
+    </w:p>
+    <w:p>
+      <w:pPr>
+        <w:rPr>
           <w:rFonts w:ascii="Myriad Pro" w:hAnsi="Myriad Pro" w:cs="Courier New"/>
           <w:sz w:val="18"/>
           <w:szCs w:val="18"/>
@@ -18551,12 +19318,12 @@
       </w:pPr>
     </w:p>
     <w:sectPr>
-      <w:headerReference w:type="even" r:id="rId6"/>
-      <w:headerReference w:type="default" r:id="rId7"/>
-      <w:footerReference w:type="even" r:id="rId8"/>
-      <w:footerReference w:type="default" r:id="rId9"/>
-      <w:headerReference w:type="first" r:id="rId10"/>
-      <w:footerReference w:type="first" r:id="rId11"/>
+      <w:headerReference w:type="even" r:id="rId29"/>
+      <w:headerReference w:type="default" r:id="rId30"/>
+      <w:footerReference w:type="even" r:id="rId31"/>
+      <w:footerReference w:type="default" r:id="rId32"/>
+      <w:headerReference w:type="first" r:id="rId33"/>
+      <w:footerReference w:type="first" r:id="rId34"/>
       <w:pgSz w:w="12240" w:h="15840"/>
       <w:pgMar w:top="1417" w:right="1417" w:bottom="1134" w:left="1417" w:header="708" w:footer="708" w:gutter="0"/>
       <w:cols w:space="708"/>
@@ -19367,6 +20134,23 @@
       <w:vertAlign w:val="superscript"/>
     </w:rPr>
   </w:style>
+  <w:style w:type="character" w:customStyle="1" w:styleId="rawline">
+    <w:name w:val="raw_line"/>
+    <w:basedOn w:val="Absatz-Standardschriftart"/>
+    <w:rsid w:val="00221C96"/>
+  </w:style>
+  <w:style w:type="character" w:styleId="Hyperlink">
+    <w:name w:val="Hyperlink"/>
+    <w:basedOn w:val="Absatz-Standardschriftart"/>
+    <w:uiPriority w:val="99"/>
+    <w:semiHidden/>
+    <w:unhideWhenUsed/>
+    <w:rsid w:val="00221C96"/>
+    <w:rPr>
+      <w:color w:val="0000FF"/>
+      <w:u w:val="single"/>
+    </w:rPr>
+  </w:style>
 </w:styles>
 </file>
 

</xml_diff>